<commit_message>
update 22.3 urls fixed
</commit_message>
<xml_diff>
--- a/book/glodium.docx
+++ b/book/glodium.docx
@@ -11172,25 +11172,10 @@
         <w:pStyle w:val="BodyText"/>
       </w:pPr>
       <w:r>
-        <w:rPr>
-          <w:i/>
-        </w:rPr>
-        <w:t xml:space="preserve">Mapping the Republic of Letters,</w:t>
-      </w:r>
-      <w:r>
-        <w:rPr>
-          <w:i/>
-        </w:rPr>
-        <w:t xml:space="preserve"> </w:t>
-      </w:r>
-      <w:r>
-        <w:rPr>
-          <w:i/>
-        </w:rPr>
-        <w:t xml:space="preserve">&lt;</w:t>
-      </w:r>
-      <w:r>
-        <w:t xml:space="preserve">[</w:t>
+        <w:t xml:space="preserve">*Mapping the Republic of Letters,</w:t>
+      </w:r>
+      <w:r>
+        <w:t xml:space="preserve"> </w:t>
       </w:r>
       <w:hyperlink r:id="rId104">
         <w:r>
@@ -20033,21 +20018,14 @@
       <w:r>
         <w:t xml:space="preserve"> </w:t>
       </w:r>
-      <w:r>
-        <w:t xml:space="preserve">&lt;</w:t>
-      </w:r>
-      <w:hyperlink r:id="rId97">
+      <w:hyperlink r:id="rId177">
         <w:r>
           <w:rPr>
-            <w:u w:val="single"/>
             <w:rStyle w:val="Hyperlink"/>
           </w:rPr>
-          <w:t xml:space="preserve">http://www.w3schools.com/</w:t>
+          <w:t xml:space="preserve">http://www.w3schools.com</w:t>
         </w:r>
       </w:hyperlink>
-      <w:r>
-        <w:t xml:space="preserve">&gt;</w:t>
-      </w:r>
     </w:p>
     <w:p>
       <w:pPr>
@@ -20113,11 +20091,11 @@
       <w:pPr>
         <w:pStyle w:val="Heading1"/>
       </w:pPr>
-      <w:bookmarkStart w:id="177" w:name="informatica-umanistica"/>
+      <w:bookmarkStart w:id="178" w:name="informatica-umanistica"/>
       <w:r>
         <w:t xml:space="preserve">Informatica umanistica</w:t>
       </w:r>
-      <w:bookmarkEnd w:id="177"/>
+      <w:bookmarkEnd w:id="178"/>
     </w:p>
     <w:p>
       <w:pPr>
@@ -20257,7 +20235,7 @@
       <w:r>
         <w:t xml:space="preserve">dallo zelo di padre Roberto Busa, che nel 1949 iniziò l’</w:t>
       </w:r>
-      <w:hyperlink r:id="rId178">
+      <w:hyperlink r:id="rId179">
         <w:r>
           <w:rPr>
             <w:i/>
@@ -20653,11 +20631,11 @@
       <w:pPr>
         <w:pStyle w:val="Heading2"/>
       </w:pPr>
-      <w:bookmarkStart w:id="179" w:name="bibliografia-consultata-4"/>
+      <w:bookmarkStart w:id="180" w:name="bibliografia-consultata-4"/>
       <w:r>
         <w:t xml:space="preserve">Bibliografia consultata</w:t>
       </w:r>
-      <w:bookmarkEnd w:id="179"/>
+      <w:bookmarkEnd w:id="180"/>
     </w:p>
     <w:p>
       <w:pPr>
@@ -20745,11 +20723,11 @@
       <w:pPr>
         <w:pStyle w:val="Heading2"/>
       </w:pPr>
-      <w:bookmarkStart w:id="180" w:name="bibliografia-consigliata-13"/>
+      <w:bookmarkStart w:id="181" w:name="bibliografia-consigliata-13"/>
       <w:r>
         <w:t xml:space="preserve">Bibliografia consigliata</w:t>
       </w:r>
-      <w:bookmarkEnd w:id="180"/>
+      <w:bookmarkEnd w:id="181"/>
     </w:p>
     <w:p>
       <w:pPr>
@@ -21081,11 +21059,11 @@
       <w:pPr>
         <w:pStyle w:val="Heading2"/>
       </w:pPr>
-      <w:bookmarkStart w:id="181" w:name="sitografia-18"/>
+      <w:bookmarkStart w:id="182" w:name="sitografia-18"/>
       <w:r>
         <w:t xml:space="preserve">Sitografia</w:t>
       </w:r>
-      <w:bookmarkEnd w:id="181"/>
+      <w:bookmarkEnd w:id="182"/>
     </w:p>
     <w:p>
       <w:pPr>
@@ -21157,10 +21135,9 @@
       <w:r>
         <w:t xml:space="preserve"> </w:t>
       </w:r>
-      <w:hyperlink r:id="rId182">
+      <w:hyperlink r:id="rId183">
         <w:r>
           <w:rPr>
-            <w:u w:val="single"/>
             <w:rStyle w:val="Hyperlink"/>
           </w:rPr>
           <w:t xml:space="preserve">https://www.academia.edu/2305364/Che_cos_e_oggi_l_informatica_umanistica_L_impatto_della_tecnologia</w:t>
@@ -21189,21 +21166,14 @@
       <w:r>
         <w:t xml:space="preserve"> </w:t>
       </w:r>
-      <w:r>
-        <w:t xml:space="preserve">&lt;</w:t>
-      </w:r>
-      <w:hyperlink r:id="rId183">
+      <w:hyperlink r:id="rId184">
         <w:r>
           <w:rPr>
-            <w:u w:val="single"/>
             <w:rStyle w:val="Hyperlink"/>
           </w:rPr>
           <w:t xml:space="preserve">https://medium.com/@luigicatalani/informatica-umanistica-e-digital-humanities-ff57c44d68be</w:t>
         </w:r>
       </w:hyperlink>
-      <w:r>
-        <w:t xml:space="preserve">&gt;</w:t>
-      </w:r>
     </w:p>
     <w:p>
       <w:pPr>
@@ -21256,125 +21226,70 @@
       </w:r>
       <w:r>
         <w:t xml:space="preserve"> </w:t>
-      </w:r>
-      <w:r>
-        <w:t xml:space="preserve">&lt;</w:t>
-      </w:r>
-      <w:hyperlink r:id="rId184">
-        <w:r>
-          <w:rPr>
-            <w:rStyle w:val="Hyperlink"/>
-          </w:rPr>
-          <w:t xml:space="preserve">http://www.treccani.it/enciclopedia/informatica/\</w:t>
-        </w:r>
-      </w:hyperlink>
-      <w:r>
-        <w:t xml:space="preserve">&gt;</w:t>
-      </w:r>
-    </w:p>
-    <w:p>
-      <w:pPr>
-        <w:pStyle w:val="BodyText"/>
-      </w:pPr>
-      <w:r>
-        <w:t xml:space="preserve">*</w:t>
-      </w:r>
-      <w:r>
-        <w:rPr>
-          <w:i/>
-        </w:rPr>
-        <w:t xml:space="preserve">Informatica</w:t>
-      </w:r>
-      <w:r>
-        <w:t xml:space="preserve"> </w:t>
-      </w:r>
-      <w:r>
-        <w:rPr>
-          <w:i/>
-        </w:rPr>
-        <w:t xml:space="preserve">umanistica</w:t>
-      </w:r>
-      <w:r>
-        <w:t xml:space="preserve"> </w:t>
-      </w:r>
-      <w:r>
-        <w:t xml:space="preserve">(</w:t>
-      </w:r>
-      <w:r>
-        <w:rPr>
-          <w:i/>
-        </w:rPr>
-        <w:t xml:space="preserve">s</w:t>
-      </w:r>
-      <w:r>
-        <w:t xml:space="preserve">.</w:t>
-      </w:r>
-      <w:r>
-        <w:rPr>
-          <w:i/>
-        </w:rPr>
-        <w:t xml:space="preserve">v</w:t>
-      </w:r>
-      <w:r>
-        <w:t xml:space="preserve">.), in</w:t>
-      </w:r>
-      <w:r>
-        <w:t xml:space="preserve"> </w:t>
-      </w:r>
-      <w:r>
-        <w:rPr>
-          <w:i/>
-        </w:rPr>
-        <w:t xml:space="preserve">Wikipedia</w:t>
-      </w:r>
-      <w:r>
-        <w:t xml:space="preserve">,</w:t>
-      </w:r>
-      <w:r>
-        <w:t xml:space="preserve"> </w:t>
-      </w:r>
-      <w:r>
-        <w:t xml:space="preserve">&lt;</w:t>
       </w:r>
       <w:hyperlink r:id="rId185">
         <w:r>
           <w:rPr>
             <w:rStyle w:val="Hyperlink"/>
           </w:rPr>
-          <w:t xml:space="preserve">https://it.wikipedia.org/wiki/Informatica\_umanistica\</w:t>
+          <w:t xml:space="preserve">http://www.treccani.it/enciclopedia/informatica/</w:t>
         </w:r>
       </w:hyperlink>
-      <w:r>
-        <w:t xml:space="preserve">&gt;</w:t>
-      </w:r>
-    </w:p>
-    <w:p>
-      <w:pPr>
-        <w:pStyle w:val="BodyText"/>
-      </w:pPr>
-      <w:r>
-        <w:t xml:space="preserve">Monella P.,</w:t>
-      </w:r>
-      <w:r>
-        <w:t xml:space="preserve"> </w:t>
-      </w:r>
-      <w:r>
-        <w:rPr>
-          <w:i/>
-        </w:rPr>
-        <w:t xml:space="preserve">L’informatica umanistica tra istituzionalizzazione e</w:t>
-      </w:r>
-      <w:r>
-        <w:rPr>
-          <w:i/>
-        </w:rPr>
-        <w:t xml:space="preserve"> </w:t>
-      </w:r>
-      <w:r>
-        <w:rPr>
-          <w:i/>
-        </w:rPr>
-        <w:t xml:space="preserve">strumentalismo</w:t>
+    </w:p>
+    <w:p>
+      <w:pPr>
+        <w:pStyle w:val="BodyText"/>
+      </w:pPr>
+      <w:r>
+        <w:t xml:space="preserve">*</w:t>
+      </w:r>
+      <w:r>
+        <w:rPr>
+          <w:i/>
+        </w:rPr>
+        <w:t xml:space="preserve">Informatica</w:t>
+      </w:r>
+      <w:r>
+        <w:t xml:space="preserve"> </w:t>
+      </w:r>
+      <w:r>
+        <w:rPr>
+          <w:i/>
+        </w:rPr>
+        <w:t xml:space="preserve">umanistica</w:t>
+      </w:r>
+      <w:r>
+        <w:t xml:space="preserve"> </w:t>
+      </w:r>
+      <w:r>
+        <w:t xml:space="preserve">(</w:t>
+      </w:r>
+      <w:r>
+        <w:rPr>
+          <w:i/>
+        </w:rPr>
+        <w:t xml:space="preserve">s</w:t>
+      </w:r>
+      <w:r>
+        <w:t xml:space="preserve">.</w:t>
+      </w:r>
+      <w:r>
+        <w:rPr>
+          <w:i/>
+        </w:rPr>
+        <w:t xml:space="preserve">v</w:t>
+      </w:r>
+      <w:r>
+        <w:t xml:space="preserve">.), in</w:t>
+      </w:r>
+      <w:r>
+        <w:t xml:space="preserve"> </w:t>
+      </w:r>
+      <w:r>
+        <w:rPr>
+          <w:i/>
+        </w:rPr>
+        <w:t xml:space="preserve">Wikipedia</w:t>
       </w:r>
       <w:r>
         <w:t xml:space="preserve">,</w:t>
@@ -21385,7 +21300,49 @@
       <w:hyperlink r:id="rId186">
         <w:r>
           <w:rPr>
-            <w:u w:val="single"/>
+            <w:rStyle w:val="Hyperlink"/>
+          </w:rPr>
+          <w:t xml:space="preserve">https://it.wikipedia.org/wiki/Informatica_umanistica\</w:t>
+        </w:r>
+      </w:hyperlink>
+    </w:p>
+    <w:p>
+      <w:pPr>
+        <w:pStyle w:val="BodyText"/>
+      </w:pPr>
+      <w:r>
+        <w:t xml:space="preserve">Monella P.,</w:t>
+      </w:r>
+      <w:r>
+        <w:t xml:space="preserve"> </w:t>
+      </w:r>
+      <w:r>
+        <w:rPr>
+          <w:i/>
+        </w:rPr>
+        <w:t xml:space="preserve">L’informatica umanistica tra istituzionalizzazione e</w:t>
+      </w:r>
+      <w:r>
+        <w:rPr>
+          <w:i/>
+        </w:rPr>
+        <w:t xml:space="preserve"> </w:t>
+      </w:r>
+      <w:r>
+        <w:rPr>
+          <w:i/>
+        </w:rPr>
+        <w:t xml:space="preserve">strumentalismo</w:t>
+      </w:r>
+      <w:r>
+        <w:t xml:space="preserve">,</w:t>
+      </w:r>
+      <w:r>
+        <w:t xml:space="preserve"> </w:t>
+      </w:r>
+      <w:hyperlink r:id="rId187">
+        <w:r>
+          <w:rPr>
             <w:rStyle w:val="Hyperlink"/>
           </w:rPr>
           <w:t xml:space="preserve">http://www1.unipa.it/paolo.monella/lincei/files/where/strumenti_v2.0.pdf</w:t>
@@ -21444,10 +21401,9 @@
       <w:r>
         <w:t xml:space="preserve"> </w:t>
       </w:r>
-      <w:hyperlink r:id="rId187">
+      <w:hyperlink r:id="rId188">
         <w:r>
           <w:rPr>
-            <w:u w:val="single"/>
             <w:rStyle w:val="Hyperlink"/>
           </w:rPr>
           <w:t xml:space="preserve">http://www.treccani.it/vocabolario/umanistico/</w:t>
@@ -21536,11 +21492,11 @@
       <w:pPr>
         <w:pStyle w:val="Heading1"/>
       </w:pPr>
-      <w:bookmarkStart w:id="188" w:name="interfaccia-utente-ui"/>
+      <w:bookmarkStart w:id="189" w:name="interfaccia-utente-ui"/>
       <w:r>
         <w:t xml:space="preserve">Interfaccia utente (UI)</w:t>
       </w:r>
-      <w:bookmarkEnd w:id="188"/>
+      <w:bookmarkEnd w:id="189"/>
     </w:p>
     <w:p>
       <w:pPr>
@@ -21837,11 +21793,11 @@
       <w:pPr>
         <w:pStyle w:val="Heading2"/>
       </w:pPr>
-      <w:bookmarkStart w:id="189" w:name="sitografia-19"/>
+      <w:bookmarkStart w:id="190" w:name="sitografia-19"/>
       <w:r>
         <w:t xml:space="preserve">Sitografia</w:t>
       </w:r>
-      <w:bookmarkEnd w:id="189"/>
+      <w:bookmarkEnd w:id="190"/>
     </w:p>
     <w:p>
       <w:pPr>
@@ -21947,7 +21903,7 @@
       <w:r>
         <w:t xml:space="preserve"> </w:t>
       </w:r>
-      <w:hyperlink r:id="rId190">
+      <w:hyperlink r:id="rId191">
         <w:r>
           <w:rPr>
             <w:rStyle w:val="Hyperlink"/>
@@ -22050,11 +22006,11 @@
       <w:pPr>
         <w:pStyle w:val="Heading1"/>
       </w:pPr>
-      <w:bookmarkStart w:id="191" w:name="machine-learning"/>
+      <w:bookmarkStart w:id="192" w:name="machine-learning"/>
       <w:r>
         <w:t xml:space="preserve">Machine learning</w:t>
       </w:r>
-      <w:bookmarkEnd w:id="191"/>
+      <w:bookmarkEnd w:id="192"/>
     </w:p>
     <w:p>
       <w:pPr>
@@ -22802,7 +22758,7 @@
       <w:r>
         <w:t xml:space="preserve"> </w:t>
       </w:r>
-      <w:hyperlink r:id="rId192">
+      <w:hyperlink r:id="rId193">
         <w:r>
           <w:rPr>
             <w:rStyle w:val="Hyperlink"/>
@@ -22895,11 +22851,11 @@
       <w:pPr>
         <w:pStyle w:val="Heading2"/>
       </w:pPr>
-      <w:bookmarkStart w:id="193" w:name="bibliografia-consigliata-14"/>
+      <w:bookmarkStart w:id="194" w:name="bibliografia-consigliata-14"/>
       <w:r>
         <w:t xml:space="preserve">Bibliografia consigliata</w:t>
       </w:r>
-      <w:bookmarkEnd w:id="193"/>
+      <w:bookmarkEnd w:id="194"/>
     </w:p>
     <w:p>
       <w:pPr>
@@ -23259,11 +23215,11 @@
       <w:pPr>
         <w:pStyle w:val="Heading2"/>
       </w:pPr>
-      <w:bookmarkStart w:id="194" w:name="sitografia-20"/>
+      <w:bookmarkStart w:id="195" w:name="sitografia-20"/>
       <w:r>
         <w:t xml:space="preserve">Sitografia</w:t>
       </w:r>
-      <w:bookmarkEnd w:id="194"/>
+      <w:bookmarkEnd w:id="195"/>
     </w:p>
     <w:p>
       <w:pPr>
@@ -23317,21 +23273,14 @@
       <w:r>
         <w:t xml:space="preserve"> </w:t>
       </w:r>
-      <w:r>
-        <w:t xml:space="preserve">&lt;</w:t>
-      </w:r>
-      <w:hyperlink r:id="rId195">
+      <w:hyperlink r:id="rId196">
         <w:r>
           <w:rPr>
-            <w:u w:val="single"/>
             <w:rStyle w:val="Hyperlink"/>
           </w:rPr>
           <w:t xml:space="preserve">https://it.wikipedia.org/wiki/Apprendimento_automatico</w:t>
         </w:r>
       </w:hyperlink>
-      <w:r>
-        <w:t xml:space="preserve">&gt;</w:t>
-      </w:r>
     </w:p>
     <w:p>
       <w:pPr>
@@ -23355,21 +23304,14 @@
       <w:r>
         <w:t xml:space="preserve"> </w:t>
       </w:r>
-      <w:r>
-        <w:t xml:space="preserve">&lt;</w:t>
-      </w:r>
-      <w:hyperlink r:id="rId196">
+      <w:hyperlink r:id="rId197">
         <w:r>
           <w:rPr>
-            <w:u w:val="single"/>
             <w:rStyle w:val="Hyperlink"/>
           </w:rPr>
           <w:t xml:space="preserve">https://www.cs.ubbcluj.ro/~gabis/ml/ml-books/McGrawHill%20-%20Machine%20Learning%20-Tom%20Mitchell.pdf</w:t>
         </w:r>
       </w:hyperlink>
-      <w:r>
-        <w:t xml:space="preserve">&gt;</w:t>
-      </w:r>
     </w:p>
     <w:p>
       <w:pPr>
@@ -23405,21 +23347,14 @@
       <w:r>
         <w:t xml:space="preserve"> </w:t>
       </w:r>
-      <w:r>
-        <w:t xml:space="preserve">&lt;</w:t>
-      </w:r>
-      <w:hyperlink r:id="rId197">
+      <w:hyperlink r:id="rId198">
         <w:r>
           <w:rPr>
-            <w:u w:val="single"/>
             <w:rStyle w:val="Hyperlink"/>
           </w:rPr>
           <w:t xml:space="preserve">https://ai.stanford.edu/~nilsson/MLBOOK.pdf</w:t>
         </w:r>
       </w:hyperlink>
-      <w:r>
-        <w:t xml:space="preserve">&gt;</w:t>
-      </w:r>
     </w:p>
     <w:p>
       <w:pPr>
@@ -23455,21 +23390,14 @@
       <w:r>
         <w:t xml:space="preserve"> </w:t>
       </w:r>
-      <w:r>
-        <w:t xml:space="preserve">&lt;</w:t>
-      </w:r>
-      <w:hyperlink r:id="rId198">
+      <w:hyperlink r:id="rId199">
         <w:r>
           <w:rPr>
-            <w:u w:val="single"/>
             <w:rStyle w:val="Hyperlink"/>
           </w:rPr>
           <w:t xml:space="preserve">https://www.cs.huji.ac.il/~shais/UnderstandingMachineLearning/understanding-machine-learning-theory-algorithms.pdf</w:t>
         </w:r>
       </w:hyperlink>
-      <w:r>
-        <w:t xml:space="preserve">&gt;</w:t>
-      </w:r>
     </w:p>
     <w:p>
       <w:pPr>
@@ -23499,7 +23427,7 @@
       <w:r>
         <w:t xml:space="preserve"> </w:t>
       </w:r>
-      <w:hyperlink r:id="rId199">
+      <w:hyperlink r:id="rId200">
         <w:r>
           <w:rPr>
             <w:rStyle w:val="Hyperlink"/>
@@ -23590,11 +23518,11 @@
       <w:pPr>
         <w:pStyle w:val="Heading1"/>
       </w:pPr>
-      <w:bookmarkStart w:id="200" w:name="markup"/>
+      <w:bookmarkStart w:id="201" w:name="markup"/>
       <w:r>
         <w:t xml:space="preserve">Markup</w:t>
       </w:r>
-      <w:bookmarkEnd w:id="200"/>
+      <w:bookmarkEnd w:id="201"/>
     </w:p>
     <w:p>
       <w:pPr>
@@ -24058,11 +23986,11 @@
       <w:pPr>
         <w:pStyle w:val="Heading1"/>
       </w:pPr>
-      <w:bookmarkStart w:id="201" w:name="metadato"/>
+      <w:bookmarkStart w:id="202" w:name="metadato"/>
       <w:r>
         <w:t xml:space="preserve">Metadato</w:t>
       </w:r>
-      <w:bookmarkEnd w:id="201"/>
+      <w:bookmarkEnd w:id="202"/>
     </w:p>
     <w:p>
       <w:pPr>
@@ -25334,11 +25262,11 @@
       <w:pPr>
         <w:pStyle w:val="Heading2"/>
       </w:pPr>
-      <w:bookmarkStart w:id="202" w:name="bibliografia-consigliata-15"/>
+      <w:bookmarkStart w:id="203" w:name="bibliografia-consigliata-15"/>
       <w:r>
         <w:t xml:space="preserve">Bibliografia consigliata</w:t>
       </w:r>
-      <w:bookmarkEnd w:id="202"/>
+      <w:bookmarkEnd w:id="203"/>
     </w:p>
     <w:p>
       <w:pPr>
@@ -25760,11 +25688,11 @@
       <w:pPr>
         <w:pStyle w:val="Heading2"/>
       </w:pPr>
-      <w:bookmarkStart w:id="203" w:name="sitografia-21"/>
+      <w:bookmarkStart w:id="204" w:name="sitografia-21"/>
       <w:r>
         <w:t xml:space="preserve">Sitografia</w:t>
       </w:r>
-      <w:bookmarkEnd w:id="203"/>
+      <w:bookmarkEnd w:id="204"/>
     </w:p>
     <w:p>
       <w:pPr>
@@ -25782,24 +25710,14 @@
       <w:r>
         <w:t xml:space="preserve"> </w:t>
       </w:r>
-      <w:r>
-        <w:t xml:space="preserve">&lt;</w:t>
-      </w:r>
-      <w:hyperlink r:id="rId204">
+      <w:hyperlink r:id="rId205">
         <w:r>
           <w:rPr>
             <w:rStyle w:val="Hyperlink"/>
-            <w:u w:val="single"/>
           </w:rPr>
-          <w:t xml:space="preserve">www.loc.gov/standards/premis/v3/premis-3-0-final.pdf</w:t>
+          <w:t xml:space="preserve">http://www.loc.gov/standards/premis/v3/premis-3-0-final.pdf</w:t>
         </w:r>
       </w:hyperlink>
-      <w:r>
-        <w:rPr>
-          <w:u w:val="single"/>
-        </w:rPr>
-        <w:t xml:space="preserve">&gt;</w:t>
-      </w:r>
     </w:p>
     <w:p>
       <w:pPr>
@@ -25853,16 +25771,7 @@
       <w:r>
         <w:t xml:space="preserve"> </w:t>
       </w:r>
-      <w:r>
-        <w:rPr>
-          <w:b/>
-        </w:rPr>
-        <w:t xml:space="preserve">&lt;</w:t>
-      </w:r>
-      <w:r>
-        <w:t xml:space="preserve">[</w:t>
-      </w:r>
-      <w:hyperlink r:id="rId205">
+      <w:hyperlink r:id="rId206">
         <w:r>
           <w:rPr>
             <w:rStyle w:val="Hyperlink"/>
@@ -25884,26 +25793,17 @@
       <w:r>
         <w:t xml:space="preserve">,</w:t>
       </w:r>
-    </w:p>
-    <w:p>
-      <w:pPr>
-        <w:pStyle w:val="BodyText"/>
-      </w:pPr>
-      <w:r>
-        <w:t xml:space="preserve">&lt;</w:t>
-      </w:r>
-      <w:hyperlink r:id="rId206">
+      <w:r>
+        <w:t xml:space="preserve"> </w:t>
+      </w:r>
+      <w:hyperlink r:id="rId207">
         <w:r>
           <w:rPr>
-            <w:u w:val="single"/>
             <w:rStyle w:val="Hyperlink"/>
           </w:rPr>
-          <w:t xml:space="preserve">www.loc.gov/standards/mets/METSita.html</w:t>
+          <w:t xml:space="preserve">http://www.loc.gov/standards/mets/METSita.html</w:t>
         </w:r>
       </w:hyperlink>
-      <w:r>
-        <w:t xml:space="preserve">&gt;</w:t>
-      </w:r>
     </w:p>
     <w:p>
       <w:pPr>
@@ -25936,12 +25836,10 @@
       <w:r>
         <w:t xml:space="preserve">,</w:t>
       </w:r>
-    </w:p>
-    <w:p>
-      <w:pPr>
-        <w:pStyle w:val="BodyText"/>
-      </w:pPr>
-      <w:hyperlink r:id="rId207">
+      <w:r>
+        <w:t xml:space="preserve"> </w:t>
+      </w:r>
+      <w:hyperlink r:id="rId208">
         <w:r>
           <w:rPr>
             <w:rStyle w:val="Hyperlink"/>
@@ -25963,21 +25861,14 @@
       <w:r>
         <w:t xml:space="preserve"> </w:t>
       </w:r>
-      <w:r>
-        <w:t xml:space="preserve">&lt;</w:t>
-      </w:r>
-      <w:hyperlink r:id="rId208">
+      <w:hyperlink r:id="rId209">
         <w:r>
           <w:rPr>
-            <w:u w:val="single"/>
             <w:rStyle w:val="Hyperlink"/>
           </w:rPr>
           <w:t xml:space="preserve">http://www.loc.gov/standards/mods/</w:t>
         </w:r>
       </w:hyperlink>
-      <w:r>
-        <w:t xml:space="preserve">&gt;</w:t>
-      </w:r>
     </w:p>
     <w:p>
       <w:pPr>
@@ -26022,7 +25913,7 @@
       <w:r>
         <w:t xml:space="preserve"> </w:t>
       </w:r>
-      <w:hyperlink r:id="rId209">
+      <w:hyperlink r:id="rId210">
         <w:r>
           <w:rPr>
             <w:rStyle w:val="Hyperlink"/>
@@ -26101,11 +25992,11 @@
       <w:pPr>
         <w:pStyle w:val="Heading1"/>
       </w:pPr>
-      <w:bookmarkStart w:id="210" w:name="n-gramma"/>
+      <w:bookmarkStart w:id="211" w:name="n-gramma"/>
       <w:r>
         <w:t xml:space="preserve">N-gramma</w:t>
       </w:r>
-      <w:bookmarkEnd w:id="210"/>
+      <w:bookmarkEnd w:id="211"/>
     </w:p>
     <w:p>
       <w:pPr>
@@ -26840,11 +26731,11 @@
       <w:pPr>
         <w:pStyle w:val="Heading2"/>
       </w:pPr>
-      <w:bookmarkStart w:id="211" w:name="bibliografia-consigliata-16"/>
+      <w:bookmarkStart w:id="212" w:name="bibliografia-consigliata-16"/>
       <w:r>
         <w:t xml:space="preserve">Bibliografia consigliata</w:t>
       </w:r>
-      <w:bookmarkEnd w:id="211"/>
+      <w:bookmarkEnd w:id="212"/>
     </w:p>
     <w:p>
       <w:pPr>
@@ -26901,21 +26792,14 @@
       <w:r>
         <w:t xml:space="preserve"> </w:t>
       </w:r>
-      <w:r>
-        <w:t xml:space="preserve">&lt;</w:t>
-      </w:r>
-      <w:hyperlink r:id="rId212">
+      <w:hyperlink r:id="rId213">
         <w:r>
           <w:rPr>
-            <w:u w:val="single"/>
             <w:rStyle w:val="Hyperlink"/>
           </w:rPr>
           <w:t xml:space="preserve">https://www.researchgate.net/publication/228663468_An_example_of_mathematical_authorship_attribution</w:t>
         </w:r>
       </w:hyperlink>
-      <w:r>
-        <w:t xml:space="preserve">&gt;</w:t>
-      </w:r>
     </w:p>
     <w:p>
       <w:pPr>
@@ -26966,21 +26850,14 @@
       <w:r>
         <w:t xml:space="preserve"> </w:t>
       </w:r>
-      <w:r>
-        <w:t xml:space="preserve">&lt;</w:t>
-      </w:r>
-      <w:hyperlink r:id="rId213">
+      <w:hyperlink r:id="rId214">
         <w:r>
           <w:rPr>
-            <w:u w:val="single"/>
             <w:rStyle w:val="Hyperlink"/>
           </w:rPr>
           <w:t xml:space="preserve">https://www.academia.edu/6604207/Lattribuzione_di_testi_con_metodi_quantitativi_riconoscimento_di_testi_gramsciani</w:t>
         </w:r>
       </w:hyperlink>
-      <w:r>
-        <w:t xml:space="preserve">&gt;</w:t>
-      </w:r>
     </w:p>
     <w:p>
       <w:pPr>
@@ -27079,21 +26956,14 @@
       <w:r>
         <w:t xml:space="preserve"> </w:t>
       </w:r>
-      <w:r>
-        <w:t xml:space="preserve">&lt;</w:t>
-      </w:r>
-      <w:hyperlink r:id="rId214">
+      <w:hyperlink r:id="rId215">
         <w:r>
           <w:rPr>
-            <w:u w:val="single"/>
             <w:rStyle w:val="Hyperlink"/>
           </w:rPr>
           <w:t xml:space="preserve">https://fri.hypotheses.org/915</w:t>
         </w:r>
       </w:hyperlink>
-      <w:r>
-        <w:t xml:space="preserve">&gt;</w:t>
-      </w:r>
     </w:p>
     <w:p>
       <w:pPr>
@@ -27218,22 +27088,15 @@
       </w:r>
       <w:r>
         <w:t xml:space="preserve"> </w:t>
-      </w:r>
-      <w:r>
-        <w:t xml:space="preserve">&lt;</w:t>
       </w:r>
       <w:hyperlink r:id="rId42">
         <w:r>
           <w:rPr>
-            <w:u w:val="single"/>
             <w:rStyle w:val="Hyperlink"/>
           </w:rPr>
           <w:t xml:space="preserve">https://fri.hypotheses.org/1391</w:t>
         </w:r>
       </w:hyperlink>
-      <w:r>
-        <w:t xml:space="preserve">&gt;</w:t>
-      </w:r>
     </w:p>
     <w:p>
       <w:pPr>
@@ -27260,21 +27123,14 @@
       <w:r>
         <w:t xml:space="preserve"> </w:t>
       </w:r>
-      <w:r>
-        <w:t xml:space="preserve">&lt;</w:t>
-      </w:r>
-      <w:hyperlink r:id="rId215">
+      <w:hyperlink r:id="rId216">
         <w:r>
           <w:rPr>
-            <w:u w:val="single"/>
             <w:rStyle w:val="Hyperlink"/>
           </w:rPr>
           <w:t xml:space="preserve">http://eprints.bice.rm.cnr.it/17545/1/bookBoschetti2018.pdf</w:t>
         </w:r>
       </w:hyperlink>
-      <w:r>
-        <w:t xml:space="preserve">&gt;</w:t>
-      </w:r>
     </w:p>
     <w:p>
       <w:pPr>
@@ -27349,21 +27205,14 @@
       <w:r>
         <w:t xml:space="preserve"> </w:t>
       </w:r>
-      <w:r>
-        <w:t xml:space="preserve">&lt;</w:t>
-      </w:r>
-      <w:hyperlink r:id="rId216">
+      <w:hyperlink r:id="rId217">
         <w:r>
           <w:rPr>
-            <w:u w:val="single"/>
             <w:rStyle w:val="Hyperlink"/>
           </w:rPr>
           <w:t xml:space="preserve">https://fri.hypotheses.org/128</w:t>
         </w:r>
       </w:hyperlink>
-      <w:r>
-        <w:t xml:space="preserve">&gt;</w:t>
-      </w:r>
     </w:p>
     <w:p>
       <w:pPr>
@@ -27423,21 +27272,14 @@
       <w:r>
         <w:t xml:space="preserve"> </w:t>
       </w:r>
-      <w:r>
-        <w:t xml:space="preserve">&lt;</w:t>
-      </w:r>
-      <w:hyperlink r:id="rId217">
+      <w:hyperlink r:id="rId218">
         <w:r>
           <w:rPr>
-            <w:u w:val="single"/>
             <w:rStyle w:val="Hyperlink"/>
           </w:rPr>
           <w:t xml:space="preserve">https://www.degruyter.com/downloadpdf/j/opli.2016.2.issue-1/opli-2016-0026/opli-2016-0026.pdf</w:t>
         </w:r>
       </w:hyperlink>
-      <w:r>
-        <w:t xml:space="preserve">&gt;</w:t>
-      </w:r>
     </w:p>
     <w:p>
       <w:pPr>
@@ -27491,21 +27333,14 @@
       <w:r>
         <w:t xml:space="preserve"> </w:t>
       </w:r>
-      <w:r>
-        <w:t xml:space="preserve">&lt;</w:t>
-      </w:r>
-      <w:hyperlink r:id="rId218">
+      <w:hyperlink r:id="rId219">
         <w:r>
           <w:rPr>
-            <w:u w:val="single"/>
             <w:rStyle w:val="Hyperlink"/>
           </w:rPr>
           <w:t xml:space="preserve">https://dl.acm.org/citation.cfm?id=2940332</w:t>
         </w:r>
       </w:hyperlink>
-      <w:r>
-        <w:t xml:space="preserve">&gt;</w:t>
-      </w:r>
     </w:p>
     <w:p>
       <w:pPr>
@@ -27553,31 +27388,24 @@
       <w:r>
         <w:t xml:space="preserve"> </w:t>
       </w:r>
-      <w:r>
-        <w:t xml:space="preserve">&lt;</w:t>
-      </w:r>
-      <w:hyperlink r:id="rId219">
+      <w:hyperlink r:id="rId220">
         <w:r>
           <w:rPr>
-            <w:u w:val="single"/>
             <w:rStyle w:val="Hyperlink"/>
           </w:rPr>
           <w:t xml:space="preserve">http://www.griseldaonline.it/informatica/la-linguistica-computazionale-tamburini.html</w:t>
         </w:r>
       </w:hyperlink>
-      <w:r>
-        <w:t xml:space="preserve">&gt;</w:t>
-      </w:r>
     </w:p>
     <w:p>
       <w:pPr>
         <w:pStyle w:val="Heading2"/>
       </w:pPr>
-      <w:bookmarkStart w:id="220" w:name="sitografia-22"/>
+      <w:bookmarkStart w:id="221" w:name="sitografia-22"/>
       <w:r>
         <w:t xml:space="preserve">Sitografia</w:t>
       </w:r>
-      <w:bookmarkEnd w:id="220"/>
+      <w:bookmarkEnd w:id="221"/>
     </w:p>
     <w:p>
       <w:pPr>
@@ -27625,21 +27453,14 @@
       <w:r>
         <w:t xml:space="preserve"> </w:t>
       </w:r>
-      <w:r>
-        <w:t xml:space="preserve">&lt;</w:t>
-      </w:r>
-      <w:hyperlink r:id="rId221">
+      <w:hyperlink r:id="rId222">
         <w:r>
           <w:rPr>
-            <w:u w:val="single"/>
             <w:rStyle w:val="Hyperlink"/>
           </w:rPr>
           <w:t xml:space="preserve">https://en.wikipedia.org/wiki/Google_Ngram_Viewer</w:t>
         </w:r>
       </w:hyperlink>
-      <w:r>
-        <w:t xml:space="preserve">&gt;</w:t>
-      </w:r>
     </w:p>
     <w:p>
       <w:pPr>
@@ -27683,87 +27504,73 @@
       </w:r>
       <w:r>
         <w:t xml:space="preserve"> </w:t>
-      </w:r>
-      <w:r>
-        <w:t xml:space="preserve">&lt;</w:t>
-      </w:r>
-      <w:hyperlink r:id="rId222">
-        <w:r>
-          <w:rPr>
-            <w:u w:val="single"/>
-            <w:rStyle w:val="Hyperlink"/>
-          </w:rPr>
-          <w:t xml:space="preserve">http://www.treccani.it/vocabolario/intertestualita/</w:t>
-        </w:r>
-      </w:hyperlink>
-      <w:r>
-        <w:t xml:space="preserve">&gt;</w:t>
-      </w:r>
-    </w:p>
-    <w:p>
-      <w:pPr>
-        <w:pStyle w:val="BodyText"/>
-      </w:pPr>
-      <w:r>
-        <w:t xml:space="preserve">*</w:t>
-      </w:r>
-      <w:r>
-        <w:t xml:space="preserve"> </w:t>
-      </w:r>
-      <w:r>
-        <w:rPr>
-          <w:i/>
-        </w:rPr>
-        <w:t xml:space="preserve">N-gram</w:t>
-      </w:r>
-      <w:r>
-        <w:t xml:space="preserve"> </w:t>
-      </w:r>
-      <w:r>
-        <w:t xml:space="preserve">(</w:t>
-      </w:r>
-      <w:r>
-        <w:rPr>
-          <w:i/>
-        </w:rPr>
-        <w:t xml:space="preserve">s.v</w:t>
-      </w:r>
-      <w:r>
-        <w:t xml:space="preserve">.), in</w:t>
-      </w:r>
-      <w:r>
-        <w:t xml:space="preserve"> </w:t>
-      </w:r>
-      <w:r>
-        <w:rPr>
-          <w:i/>
-        </w:rPr>
-        <w:t xml:space="preserve">Wikipedia</w:t>
-      </w:r>
-      <w:r>
-        <w:t xml:space="preserve"> </w:t>
-      </w:r>
-      <w:r>
-        <w:t xml:space="preserve">(EN),</w:t>
-      </w:r>
-      <w:r>
-        <w:t xml:space="preserve"> </w:t>
-      </w:r>
-      <w:r>
-        <w:t xml:space="preserve">&lt;</w:t>
       </w:r>
       <w:hyperlink r:id="rId223">
         <w:r>
           <w:rPr>
-            <w:u w:val="single"/>
+            <w:rStyle w:val="Hyperlink"/>
+          </w:rPr>
+          <w:t xml:space="preserve">http://www.treccani.it/vocabolario/intertestualita</w:t>
+        </w:r>
+      </w:hyperlink>
+    </w:p>
+    <w:p>
+      <w:pPr>
+        <w:pStyle w:val="BodyText"/>
+      </w:pPr>
+      <w:r>
+        <w:t xml:space="preserve">*</w:t>
+      </w:r>
+      <w:r>
+        <w:t xml:space="preserve"> </w:t>
+      </w:r>
+      <w:r>
+        <w:rPr>
+          <w:i/>
+        </w:rPr>
+        <w:t xml:space="preserve">N-gram</w:t>
+      </w:r>
+      <w:r>
+        <w:t xml:space="preserve"> </w:t>
+      </w:r>
+      <w:r>
+        <w:t xml:space="preserve">(</w:t>
+      </w:r>
+      <w:r>
+        <w:rPr>
+          <w:i/>
+        </w:rPr>
+        <w:t xml:space="preserve">s.v</w:t>
+      </w:r>
+      <w:r>
+        <w:t xml:space="preserve">.), in</w:t>
+      </w:r>
+      <w:r>
+        <w:t xml:space="preserve"> </w:t>
+      </w:r>
+      <w:r>
+        <w:rPr>
+          <w:i/>
+        </w:rPr>
+        <w:t xml:space="preserve">Wikipedia</w:t>
+      </w:r>
+      <w:r>
+        <w:t xml:space="preserve"> </w:t>
+      </w:r>
+      <w:r>
+        <w:t xml:space="preserve">(EN),</w:t>
+      </w:r>
+      <w:r>
+        <w:t xml:space="preserve"> </w:t>
+      </w:r>
+      <w:hyperlink r:id="rId224">
+        <w:r>
+          <w:rPr>
             <w:rStyle w:val="Hyperlink"/>
           </w:rPr>
           <w:t xml:space="preserve">https://en.wikipedia.org/wiki/N-gram</w:t>
         </w:r>
       </w:hyperlink>
-      <w:r>
-        <w:t xml:space="preserve">&gt;</w:t>
-      </w:r>
     </w:p>
     <w:p>
       <w:pPr>
@@ -27805,21 +27612,14 @@
       <w:r>
         <w:t xml:space="preserve"> </w:t>
       </w:r>
-      <w:r>
-        <w:t xml:space="preserve">&lt;</w:t>
-      </w:r>
-      <w:hyperlink r:id="rId224">
+      <w:hyperlink r:id="rId225">
         <w:r>
           <w:rPr>
-            <w:u w:val="single"/>
             <w:rStyle w:val="Hyperlink"/>
           </w:rPr>
           <w:t xml:space="preserve">https://it.wikipedia.org/wiki/N-gramma</w:t>
         </w:r>
       </w:hyperlink>
-      <w:r>
-        <w:t xml:space="preserve">&gt;</w:t>
-      </w:r>
     </w:p>
     <w:p>
       <w:pPr>
@@ -27867,21 +27667,14 @@
       <w:r>
         <w:t xml:space="preserve"> </w:t>
       </w:r>
-      <w:r>
-        <w:t xml:space="preserve">&lt;</w:t>
-      </w:r>
-      <w:hyperlink r:id="rId225">
+      <w:hyperlink r:id="rId226">
         <w:r>
           <w:rPr>
-            <w:u w:val="single"/>
             <w:rStyle w:val="Hyperlink"/>
           </w:rPr>
           <w:t xml:space="preserve">https://en.wikipedia.org/wiki/Stop_words</w:t>
         </w:r>
       </w:hyperlink>
-      <w:r>
-        <w:t xml:space="preserve">&gt;</w:t>
-      </w:r>
     </w:p>
     <w:p>
       <w:pPr>
@@ -27952,22 +27745,15 @@
       </w:r>
       <w:r>
         <w:t xml:space="preserve"> </w:t>
-      </w:r>
-      <w:r>
-        <w:t xml:space="preserve">&lt;</w:t>
       </w:r>
       <w:hyperlink r:id="rId53">
         <w:r>
           <w:rPr>
-            <w:u w:val="single"/>
             <w:rStyle w:val="Hyperlink"/>
           </w:rPr>
           <w:t xml:space="preserve">http://stephanus.tlg.uci.edu/Iris/canon/csearch.jsp</w:t>
         </w:r>
       </w:hyperlink>
-      <w:r>
-        <w:t xml:space="preserve">&gt;</w:t>
-      </w:r>
     </w:p>
     <w:p>
       <w:pPr>
@@ -28021,18 +27807,14 @@
       <w:r>
         <w:t xml:space="preserve"> </w:t>
       </w:r>
-      <w:hyperlink r:id="rId226">
+      <w:hyperlink r:id="rId227">
         <w:r>
           <w:rPr>
-            <w:u w:val="single"/>
             <w:rStyle w:val="Hyperlink"/>
           </w:rPr>
           <w:t xml:space="preserve">http://stephanus.tlg.uci.edu/</w:t>
         </w:r>
       </w:hyperlink>
-      <w:r>
-        <w:t xml:space="preserve">&gt;</w:t>
-      </w:r>
     </w:p>
     <w:p>
       <w:pPr>
@@ -28076,22 +27858,15 @@
       </w:r>
       <w:r>
         <w:t xml:space="preserve"> </w:t>
-      </w:r>
-      <w:r>
-        <w:t xml:space="preserve">&lt;</w:t>
       </w:r>
       <w:hyperlink r:id="rId51">
         <w:r>
           <w:rPr>
-            <w:u w:val="single"/>
             <w:rStyle w:val="Hyperlink"/>
           </w:rPr>
           <w:t xml:space="preserve">https://en.wikipedia.org/wiki/Thesaurus_Linguae_Graecae</w:t>
         </w:r>
       </w:hyperlink>
-      <w:r>
-        <w:t xml:space="preserve">&gt;</w:t>
-      </w:r>
     </w:p>
     <w:p>
       <w:pPr>
@@ -28172,11 +27947,11 @@
       <w:pPr>
         <w:pStyle w:val="Heading1"/>
       </w:pPr>
-      <w:bookmarkStart w:id="227" w:name="oggetto-digitale"/>
+      <w:bookmarkStart w:id="228" w:name="oggetto-digitale"/>
       <w:r>
         <w:t xml:space="preserve">Oggetto digitale</w:t>
       </w:r>
-      <w:bookmarkEnd w:id="227"/>
+      <w:bookmarkEnd w:id="228"/>
     </w:p>
     <w:p>
       <w:pPr>
@@ -28624,11 +28399,11 @@
       <w:pPr>
         <w:pStyle w:val="Heading2"/>
       </w:pPr>
-      <w:bookmarkStart w:id="228" w:name="bibliografia-consigliata-17"/>
+      <w:bookmarkStart w:id="229" w:name="bibliografia-consigliata-17"/>
       <w:r>
         <w:t xml:space="preserve">Bibliografia consigliata</w:t>
       </w:r>
-      <w:bookmarkEnd w:id="228"/>
+      <w:bookmarkEnd w:id="229"/>
     </w:p>
     <w:p>
       <w:pPr>
@@ -28804,11 +28579,11 @@
       <w:pPr>
         <w:pStyle w:val="Heading2"/>
       </w:pPr>
-      <w:bookmarkStart w:id="229" w:name="sitografia-23"/>
+      <w:bookmarkStart w:id="230" w:name="sitografia-23"/>
       <w:r>
         <w:t xml:space="preserve">Sitografia</w:t>
       </w:r>
-      <w:bookmarkEnd w:id="229"/>
+      <w:bookmarkEnd w:id="230"/>
     </w:p>
     <w:p>
       <w:pPr>
@@ -28841,21 +28616,14 @@
       <w:r>
         <w:t xml:space="preserve"> </w:t>
       </w:r>
-      <w:r>
-        <w:t xml:space="preserve">&lt;</w:t>
-      </w:r>
-      <w:hyperlink r:id="rId230">
+      <w:hyperlink r:id="rId231">
         <w:r>
           <w:rPr>
-            <w:u w:val="single"/>
             <w:rStyle w:val="Hyperlink"/>
           </w:rPr>
           <w:t xml:space="preserve">http://www.cdlib.org/gateways/technology/glossary.html?field=glossary&amp;action=search&amp;query=oac#d</w:t>
         </w:r>
       </w:hyperlink>
-      <w:r>
-        <w:t xml:space="preserve">&gt;</w:t>
-      </w:r>
     </w:p>
     <w:p>
       <w:pPr>
@@ -28888,12 +28656,10 @@
       <w:r>
         <w:t xml:space="preserve">,</w:t>
       </w:r>
-    </w:p>
-    <w:p>
-      <w:pPr>
-        <w:pStyle w:val="BodyText"/>
-      </w:pPr>
-      <w:hyperlink r:id="rId207">
+      <w:r>
+        <w:t xml:space="preserve"> </w:t>
+      </w:r>
+      <w:hyperlink r:id="rId208">
         <w:r>
           <w:rPr>
             <w:rStyle w:val="Hyperlink"/>
@@ -28996,11 +28762,11 @@
       <w:pPr>
         <w:pStyle w:val="Heading1"/>
       </w:pPr>
-      <w:bookmarkStart w:id="231" w:name="ontologia"/>
+      <w:bookmarkStart w:id="232" w:name="ontologia"/>
       <w:r>
         <w:t xml:space="preserve">Ontologia</w:t>
       </w:r>
-      <w:bookmarkEnd w:id="231"/>
+      <w:bookmarkEnd w:id="232"/>
     </w:p>
     <w:p>
       <w:pPr>
@@ -29327,11 +29093,11 @@
       <w:pPr>
         <w:pStyle w:val="Heading1"/>
       </w:pPr>
-      <w:bookmarkStart w:id="232" w:name="opac"/>
+      <w:bookmarkStart w:id="233" w:name="opac"/>
       <w:r>
         <w:t xml:space="preserve">OPAC</w:t>
       </w:r>
-      <w:bookmarkEnd w:id="232"/>
+      <w:bookmarkEnd w:id="233"/>
     </w:p>
     <w:p>
       <w:pPr>
@@ -29653,7 +29419,7 @@
       <w:r>
         <w:t xml:space="preserve"> </w:t>
       </w:r>
-      <w:hyperlink r:id="rId233">
+      <w:hyperlink r:id="rId234">
         <w:r>
           <w:rPr>
             <w:u w:val="single"/>
@@ -29706,10 +29472,12 @@
       <w:r>
         <w:t xml:space="preserve"> </w:t>
       </w:r>
-      <w:hyperlink r:id="rId234">
+      <w:r>
+        <w:t xml:space="preserve">(</w:t>
+      </w:r>
+      <w:hyperlink r:id="rId235">
         <w:r>
           <w:rPr>
-            <w:u w:val="single"/>
             <w:rStyle w:val="Hyperlink"/>
           </w:rPr>
           <w:t xml:space="preserve">https://www.loc.gov/z3950/gateway.html</w:t>
@@ -29933,11 +29701,11 @@
       <w:pPr>
         <w:pStyle w:val="Heading2"/>
       </w:pPr>
-      <w:bookmarkStart w:id="235" w:name="bibliografia-consigliata-18"/>
+      <w:bookmarkStart w:id="236" w:name="bibliografia-consigliata-18"/>
       <w:r>
         <w:t xml:space="preserve">Bibliografia consigliata</w:t>
       </w:r>
-      <w:bookmarkEnd w:id="235"/>
+      <w:bookmarkEnd w:id="236"/>
     </w:p>
     <w:p>
       <w:pPr>
@@ -30089,11 +29857,11 @@
       <w:pPr>
         <w:pStyle w:val="Heading2"/>
       </w:pPr>
-      <w:bookmarkStart w:id="236" w:name="sitografia-24"/>
+      <w:bookmarkStart w:id="237" w:name="sitografia-24"/>
       <w:r>
         <w:t xml:space="preserve">Sitografia</w:t>
       </w:r>
-      <w:bookmarkEnd w:id="236"/>
+      <w:bookmarkEnd w:id="237"/>
     </w:p>
     <w:p>
       <w:pPr>
@@ -30135,7 +29903,7 @@
       <w:r>
         <w:t xml:space="preserve"> </w:t>
       </w:r>
-      <w:hyperlink r:id="rId233">
+      <w:hyperlink r:id="rId234">
         <w:r>
           <w:rPr>
             <w:rStyle w:val="Hyperlink"/>
@@ -30160,7 +29928,7 @@
       <w:r>
         <w:t xml:space="preserve"> </w:t>
       </w:r>
-      <w:hyperlink r:id="rId234">
+      <w:hyperlink r:id="rId235">
         <w:r>
           <w:rPr>
             <w:rStyle w:val="Hyperlink"/>
@@ -30203,10 +29971,9 @@
       <w:r>
         <w:t xml:space="preserve"> </w:t>
       </w:r>
-      <w:hyperlink r:id="rId237">
+      <w:hyperlink r:id="rId238">
         <w:r>
           <w:rPr>
-            <w:u w:val="single"/>
             <w:rStyle w:val="Hyperlink"/>
           </w:rPr>
           <w:t xml:space="preserve">http://www.aib.it/aib/sezioni/emr/bibtime/num-ii-1/gnoli.htm#nota1</w:t>
@@ -30256,7 +30023,7 @@
       <w:r>
         <w:t xml:space="preserve"> </w:t>
       </w:r>
-      <w:hyperlink r:id="rId238">
+      <w:hyperlink r:id="rId239">
         <w:r>
           <w:rPr>
             <w:rStyle w:val="Hyperlink"/>
@@ -30293,7 +30060,7 @@
       <w:r>
         <w:t xml:space="preserve"> </w:t>
       </w:r>
-      <w:hyperlink r:id="rId239">
+      <w:hyperlink r:id="rId240">
         <w:r>
           <w:rPr>
             <w:rStyle w:val="Hyperlink"/>
@@ -30345,7 +30112,7 @@
       <w:r>
         <w:t xml:space="preserve"> </w:t>
       </w:r>
-      <w:hyperlink r:id="rId240">
+      <w:hyperlink r:id="rId241">
         <w:r>
           <w:rPr>
             <w:rStyle w:val="Hyperlink"/>
@@ -30436,11 +30203,11 @@
       <w:pPr>
         <w:pStyle w:val="Heading1"/>
       </w:pPr>
-      <w:bookmarkStart w:id="241" w:name="open-access"/>
+      <w:bookmarkStart w:id="242" w:name="open-access"/>
       <w:r>
         <w:t xml:space="preserve">Open Access</w:t>
       </w:r>
-      <w:bookmarkEnd w:id="241"/>
+      <w:bookmarkEnd w:id="242"/>
     </w:p>
     <w:p>
       <w:pPr>
@@ -30711,11 +30478,11 @@
       <w:pPr>
         <w:pStyle w:val="Heading2"/>
       </w:pPr>
-      <w:bookmarkStart w:id="242" w:name="bibliografia-consigliata-19"/>
+      <w:bookmarkStart w:id="243" w:name="bibliografia-consigliata-19"/>
       <w:r>
         <w:t xml:space="preserve">Bibliografia consigliata</w:t>
       </w:r>
-      <w:bookmarkEnd w:id="242"/>
+      <w:bookmarkEnd w:id="243"/>
     </w:p>
     <w:p>
       <w:pPr>
@@ -30779,11 +30546,11 @@
       <w:pPr>
         <w:pStyle w:val="Heading2"/>
       </w:pPr>
-      <w:bookmarkStart w:id="243" w:name="sitografia-25"/>
+      <w:bookmarkStart w:id="244" w:name="sitografia-25"/>
       <w:r>
         <w:t xml:space="preserve">Sitografia</w:t>
       </w:r>
-      <w:bookmarkEnd w:id="243"/>
+      <w:bookmarkEnd w:id="244"/>
     </w:p>
     <w:p>
       <w:pPr>
@@ -30813,21 +30580,14 @@
       <w:r>
         <w:t xml:space="preserve"> </w:t>
       </w:r>
-      <w:r>
-        <w:t xml:space="preserve">&lt;</w:t>
-      </w:r>
-      <w:hyperlink r:id="rId244">
+      <w:hyperlink r:id="rId245">
         <w:r>
           <w:rPr>
-            <w:u w:val="single"/>
             <w:rStyle w:val="Hyperlink"/>
           </w:rPr>
           <w:t xml:space="preserve">http://www.iss.it/binary/bibl/cont/Suber.1110468892.pdf</w:t>
         </w:r>
       </w:hyperlink>
-      <w:r>
-        <w:t xml:space="preserve">&gt;</w:t>
-      </w:r>
     </w:p>
     <w:p>
       <w:pPr>
@@ -30907,11 +30667,11 @@
       <w:pPr>
         <w:pStyle w:val="Heading1"/>
       </w:pPr>
-      <w:bookmarkStart w:id="245" w:name="paratesto"/>
+      <w:bookmarkStart w:id="246" w:name="paratesto"/>
       <w:r>
         <w:t xml:space="preserve">Paratesto</w:t>
       </w:r>
-      <w:bookmarkEnd w:id="245"/>
+      <w:bookmarkEnd w:id="246"/>
     </w:p>
     <w:p>
       <w:pPr>
@@ -31421,7 +31181,7 @@
       <w:r>
         <w:t xml:space="preserve">dipendenti dall'editor</w:t>
       </w:r>
-      <w:hyperlink r:id="rId246">
+      <w:hyperlink r:id="rId247">
         <w:r>
           <w:rPr>
             <w:rStyle w:val="Hyperlink"/>
@@ -32009,11 +31769,11 @@
       <w:pPr>
         <w:pStyle w:val="Heading2"/>
       </w:pPr>
-      <w:bookmarkStart w:id="247" w:name="bibliografia-consigliata-20"/>
+      <w:bookmarkStart w:id="248" w:name="bibliografia-consigliata-20"/>
       <w:r>
         <w:t xml:space="preserve">Bibliografia consigliata</w:t>
       </w:r>
-      <w:bookmarkEnd w:id="247"/>
+      <w:bookmarkEnd w:id="248"/>
     </w:p>
     <w:p>
       <w:pPr>
@@ -32190,11 +31950,11 @@
       <w:pPr>
         <w:pStyle w:val="Heading2"/>
       </w:pPr>
-      <w:bookmarkStart w:id="248" w:name="sitografia-26"/>
+      <w:bookmarkStart w:id="249" w:name="sitografia-26"/>
       <w:r>
         <w:t xml:space="preserve">Sitografia</w:t>
       </w:r>
-      <w:bookmarkEnd w:id="248"/>
+      <w:bookmarkEnd w:id="249"/>
     </w:p>
     <w:p>
       <w:pPr>
@@ -32239,7 +31999,7 @@
       <w:r>
         <w:t xml:space="preserve"> </w:t>
       </w:r>
-      <w:hyperlink r:id="rId249">
+      <w:hyperlink r:id="rId250">
         <w:r>
           <w:rPr>
             <w:rStyle w:val="Hyperlink"/>
@@ -32291,21 +32051,14 @@
       <w:r>
         <w:t xml:space="preserve"> </w:t>
       </w:r>
-      <w:r>
-        <w:t xml:space="preserve">&lt;</w:t>
-      </w:r>
-      <w:hyperlink r:id="rId250">
+      <w:hyperlink r:id="rId251">
         <w:r>
           <w:rPr>
-            <w:u w:val="single"/>
             <w:rStyle w:val="Hyperlink"/>
           </w:rPr>
-          <w:t xml:space="preserve">http://www.treccani.it/vocabolario/paratesto/</w:t>
+          <w:t xml:space="preserve">http://www.treccani.it/vocabolario/paratesto</w:t>
         </w:r>
       </w:hyperlink>
-      <w:r>
-        <w:t xml:space="preserve">&gt;</w:t>
-      </w:r>
     </w:p>
     <w:p>
       <w:pPr>
@@ -32377,11 +32130,11 @@
       <w:pPr>
         <w:pStyle w:val="Heading1"/>
       </w:pPr>
-      <w:bookmarkStart w:id="251" w:name="php"/>
+      <w:bookmarkStart w:id="252" w:name="php"/>
       <w:r>
         <w:t xml:space="preserve">PHP</w:t>
       </w:r>
-      <w:bookmarkEnd w:id="251"/>
+      <w:bookmarkEnd w:id="252"/>
     </w:p>
     <w:p>
       <w:pPr>
@@ -32706,7 +32459,7 @@
       <w:r>
         <w:t xml:space="preserve"> </w:t>
       </w:r>
-      <w:hyperlink r:id="rId252">
+      <w:hyperlink r:id="rId253">
         <w:r>
           <w:rPr>
             <w:rStyle w:val="Hyperlink"/>
@@ -32788,11 +32541,11 @@
       <w:pPr>
         <w:pStyle w:val="Heading1"/>
       </w:pPr>
-      <w:bookmarkStart w:id="253" w:name="public-history"/>
+      <w:bookmarkStart w:id="254" w:name="public-history"/>
       <w:r>
         <w:t xml:space="preserve">Public History</w:t>
       </w:r>
-      <w:bookmarkEnd w:id="253"/>
+      <w:bookmarkEnd w:id="254"/>
     </w:p>
     <w:p>
       <w:pPr>
@@ -33432,11 +33185,11 @@
       <w:pPr>
         <w:pStyle w:val="Heading2"/>
       </w:pPr>
-      <w:bookmarkStart w:id="254" w:name="bibliografia-consultata-5"/>
+      <w:bookmarkStart w:id="255" w:name="bibliografia-consultata-5"/>
       <w:r>
         <w:t xml:space="preserve">Bibliografia consultata</w:t>
       </w:r>
-      <w:bookmarkEnd w:id="254"/>
+      <w:bookmarkEnd w:id="255"/>
     </w:p>
     <w:p>
       <w:pPr>
@@ -33569,11 +33322,11 @@
       <w:pPr>
         <w:pStyle w:val="Heading2"/>
       </w:pPr>
-      <w:bookmarkStart w:id="255" w:name="bibliografia-consigliata-21"/>
+      <w:bookmarkStart w:id="256" w:name="bibliografia-consigliata-21"/>
       <w:r>
         <w:t xml:space="preserve">Bibliografia consigliata</w:t>
       </w:r>
-      <w:bookmarkEnd w:id="255"/>
+      <w:bookmarkEnd w:id="256"/>
     </w:p>
     <w:p>
       <w:pPr>
@@ -33693,11 +33446,11 @@
       <w:pPr>
         <w:pStyle w:val="Heading2"/>
       </w:pPr>
-      <w:bookmarkStart w:id="256" w:name="sitografia-27"/>
+      <w:bookmarkStart w:id="257" w:name="sitografia-27"/>
       <w:r>
         <w:t xml:space="preserve">Sitografia</w:t>
       </w:r>
-      <w:bookmarkEnd w:id="256"/>
+      <w:bookmarkEnd w:id="257"/>
     </w:p>
     <w:p>
       <w:pPr>
@@ -33754,21 +33507,14 @@
       <w:r>
         <w:t xml:space="preserve"> </w:t>
       </w:r>
-      <w:r>
-        <w:t xml:space="preserve">&lt;</w:t>
-      </w:r>
-      <w:hyperlink r:id="rId257">
+      <w:hyperlink r:id="rId258">
         <w:r>
           <w:rPr>
-            <w:u w:val="single"/>
             <w:rStyle w:val="Hyperlink"/>
           </w:rPr>
           <w:t xml:space="preserve">https://aiph.hypotheses.org/3193</w:t>
         </w:r>
       </w:hyperlink>
-      <w:r>
-        <w:t xml:space="preserve">&gt;</w:t>
-      </w:r>
     </w:p>
     <w:p>
       <w:pPr>
@@ -33834,21 +33580,14 @@
       <w:r>
         <w:t xml:space="preserve"> </w:t>
       </w:r>
-      <w:r>
-        <w:t xml:space="preserve">&lt;</w:t>
-      </w:r>
-      <w:hyperlink r:id="rId258">
+      <w:hyperlink r:id="rId259">
         <w:r>
           <w:rPr>
-            <w:u w:val="single"/>
             <w:rStyle w:val="Hyperlink"/>
           </w:rPr>
           <w:t xml:space="preserve">https://doi.org/10.7410/1287</w:t>
         </w:r>
       </w:hyperlink>
-      <w:r>
-        <w:t xml:space="preserve">&gt;</w:t>
-      </w:r>
     </w:p>
     <w:p>
       <w:pPr>
@@ -33920,11 +33659,11 @@
       <w:pPr>
         <w:pStyle w:val="Heading1"/>
       </w:pPr>
-      <w:bookmarkStart w:id="259" w:name="self-archiving"/>
+      <w:bookmarkStart w:id="260" w:name="self-archiving"/>
       <w:r>
         <w:t xml:space="preserve">Self-archiving</w:t>
       </w:r>
-      <w:bookmarkEnd w:id="259"/>
+      <w:bookmarkEnd w:id="260"/>
     </w:p>
     <w:p>
       <w:pPr>
@@ -34531,10 +34270,9 @@
       <w:r>
         <w:t xml:space="preserve">(</w:t>
       </w:r>
-      <w:hyperlink r:id="rId260">
+      <w:hyperlink r:id="rId261">
         <w:r>
           <w:rPr>
-            <w:u w:val="single"/>
             <w:rStyle w:val="Hyperlink"/>
           </w:rPr>
           <w:t xml:space="preserve">https://www.researchgate.net/about</w:t>
@@ -34555,10 +34293,9 @@
       <w:r>
         <w:t xml:space="preserve">(</w:t>
       </w:r>
-      <w:hyperlink r:id="rId261">
+      <w:hyperlink r:id="rId262">
         <w:r>
           <w:rPr>
-            <w:u w:val="single"/>
             <w:rStyle w:val="Hyperlink"/>
           </w:rPr>
           <w:t xml:space="preserve">https://www.academia.edu/about</w:t>
@@ -34708,11 +34445,11 @@
       <w:pPr>
         <w:pStyle w:val="Heading2"/>
       </w:pPr>
-      <w:bookmarkStart w:id="262" w:name="bibliografia-consigliata-22"/>
+      <w:bookmarkStart w:id="263" w:name="bibliografia-consigliata-22"/>
       <w:r>
         <w:t xml:space="preserve">Bibliografia consigliata</w:t>
       </w:r>
-      <w:bookmarkEnd w:id="262"/>
+      <w:bookmarkEnd w:id="263"/>
     </w:p>
     <w:p>
       <w:pPr>
@@ -34770,11 +34507,11 @@
       <w:pPr>
         <w:pStyle w:val="Heading2"/>
       </w:pPr>
-      <w:bookmarkStart w:id="263" w:name="sitografia-28"/>
+      <w:bookmarkStart w:id="264" w:name="sitografia-28"/>
       <w:r>
         <w:t xml:space="preserve">Sitografia</w:t>
       </w:r>
-      <w:bookmarkEnd w:id="263"/>
+      <w:bookmarkEnd w:id="264"/>
     </w:p>
     <w:p>
       <w:pPr>
@@ -34809,78 +34546,64 @@
       </w:r>
       <w:r>
         <w:t xml:space="preserve"> </w:t>
-      </w:r>
-      <w:r>
-        <w:t xml:space="preserve">&lt;</w:t>
-      </w:r>
-      <w:hyperlink r:id="rId264">
-        <w:r>
-          <w:rPr>
-            <w:u w:val="single"/>
-            <w:rStyle w:val="Hyperlink"/>
-          </w:rPr>
-          <w:t xml:space="preserve">https://repository.lib.ncsu.edu/bitstream/handle/1840.2/83/antelman_self-archiving.pdf?sequence=1&amp;isAllowed=y</w:t>
-        </w:r>
-      </w:hyperlink>
-      <w:r>
-        <w:t xml:space="preserve">&gt;</w:t>
-      </w:r>
-    </w:p>
-    <w:p>
-      <w:pPr>
-        <w:pStyle w:val="BodyText"/>
-      </w:pPr>
-      <w:r>
-        <w:t xml:space="preserve">*</w:t>
-      </w:r>
-      <w:r>
-        <w:rPr>
-          <w:i/>
-        </w:rPr>
-        <w:t xml:space="preserve">Autoarchiviazione</w:t>
-      </w:r>
-      <w:r>
-        <w:t xml:space="preserve"> </w:t>
-      </w:r>
-      <w:r>
-        <w:t xml:space="preserve">(</w:t>
-      </w:r>
-      <w:r>
-        <w:rPr>
-          <w:i/>
-        </w:rPr>
-        <w:t xml:space="preserve">s.v</w:t>
-      </w:r>
-      <w:r>
-        <w:t xml:space="preserve">.), in</w:t>
-      </w:r>
-      <w:r>
-        <w:t xml:space="preserve"> </w:t>
-      </w:r>
-      <w:r>
-        <w:rPr>
-          <w:i/>
-        </w:rPr>
-        <w:t xml:space="preserve">Wikipedia</w:t>
-      </w:r>
-      <w:r>
-        <w:t xml:space="preserve"> </w:t>
-      </w:r>
-      <w:r>
-        <w:t xml:space="preserve">&lt;</w:t>
       </w:r>
       <w:hyperlink r:id="rId265">
         <w:r>
           <w:rPr>
-            <w:u w:val="single"/>
+            <w:rStyle w:val="Hyperlink"/>
+          </w:rPr>
+          <w:t xml:space="preserve">https://repository.lib.ncsu.edu/bitstream/handle/1840.2/83/antelman_self-archiving.pdf</w:t>
+        </w:r>
+      </w:hyperlink>
+    </w:p>
+    <w:p>
+      <w:pPr>
+        <w:pStyle w:val="BodyText"/>
+      </w:pPr>
+      <w:r>
+        <w:t xml:space="preserve">*</w:t>
+      </w:r>
+      <w:r>
+        <w:rPr>
+          <w:i/>
+        </w:rPr>
+        <w:t xml:space="preserve">Autoarchiviazione</w:t>
+      </w:r>
+      <w:r>
+        <w:t xml:space="preserve"> </w:t>
+      </w:r>
+      <w:r>
+        <w:t xml:space="preserve">(</w:t>
+      </w:r>
+      <w:r>
+        <w:rPr>
+          <w:i/>
+        </w:rPr>
+        <w:t xml:space="preserve">s.v</w:t>
+      </w:r>
+      <w:r>
+        <w:t xml:space="preserve">.), in</w:t>
+      </w:r>
+      <w:r>
+        <w:t xml:space="preserve"> </w:t>
+      </w:r>
+      <w:r>
+        <w:rPr>
+          <w:i/>
+        </w:rPr>
+        <w:t xml:space="preserve">Wikipedia</w:t>
+      </w:r>
+      <w:r>
+        <w:t xml:space="preserve"> </w:t>
+      </w:r>
+      <w:hyperlink r:id="rId266">
+        <w:r>
+          <w:rPr>
             <w:rStyle w:val="Hyperlink"/>
           </w:rPr>
           <w:t xml:space="preserve">https://it.wikipedia.org/wiki/Autoarchiviazione</w:t>
         </w:r>
       </w:hyperlink>
-      <w:r>
-        <w:t xml:space="preserve">&gt;</w:t>
-      </w:r>
     </w:p>
     <w:p>
       <w:pPr>
@@ -34925,21 +34648,14 @@
       <w:r>
         <w:t xml:space="preserve"> </w:t>
       </w:r>
-      <w:r>
-        <w:t xml:space="preserve">&lt;</w:t>
-      </w:r>
-      <w:hyperlink r:id="rId266">
+      <w:hyperlink r:id="rId267">
         <w:r>
           <w:rPr>
-            <w:u w:val="single"/>
             <w:rStyle w:val="Hyperlink"/>
           </w:rPr>
           <w:t xml:space="preserve">http://opcit.eprints.org/feb19oa/brody-impact.pdf</w:t>
         </w:r>
       </w:hyperlink>
-      <w:r>
-        <w:t xml:space="preserve">&gt;</w:t>
-      </w:r>
     </w:p>
     <w:p>
       <w:pPr>
@@ -34968,44 +34684,6 @@
           <w:i/>
         </w:rPr>
         <w:t xml:space="preserve">sviluppi futuri</w:t>
-      </w:r>
-      <w:r>
-        <w:t xml:space="preserve">,</w:t>
-      </w:r>
-      <w:r>
-        <w:t xml:space="preserve"> </w:t>
-      </w:r>
-      <w:r>
-        <w:t xml:space="preserve">&lt;</w:t>
-      </w:r>
-      <w:hyperlink r:id="rId267">
-        <w:r>
-          <w:rPr>
-            <w:u w:val="single"/>
-            <w:rStyle w:val="Hyperlink"/>
-          </w:rPr>
-          <w:t xml:space="preserve">file:///C:/Users/Utente/Downloads/Auto-archiviazione_per_la_ricerca_problemi_aperti_.pdf</w:t>
-        </w:r>
-      </w:hyperlink>
-      <w:r>
-        <w:t xml:space="preserve">&gt;</w:t>
-      </w:r>
-    </w:p>
-    <w:p>
-      <w:pPr>
-        <w:pStyle w:val="BodyText"/>
-      </w:pPr>
-      <w:r>
-        <w:t xml:space="preserve">Eberechukwu Eze M. - Chukwuma Okeji C. - Ejiobi Bosah G.,</w:t>
-      </w:r>
-      <w:r>
-        <w:t xml:space="preserve"> </w:t>
-      </w:r>
-      <w:r>
-        <w:rPr>
-          <w:i/>
-        </w:rPr>
-        <w:t xml:space="preserve">Self-Archiving options on social networks: a review of options</w:t>
       </w:r>
       <w:r>
         <w:t xml:space="preserve">,</w:t>
@@ -35016,10 +34694,9 @@
       <w:hyperlink r:id="rId268">
         <w:r>
           <w:rPr>
-            <w:u w:val="single"/>
             <w:rStyle w:val="Hyperlink"/>
           </w:rPr>
-          <w:t xml:space="preserve">file:///C:/Users/Utente/Downloads/Self-archivingonsocialmedia.pdf</w:t>
+          <w:t xml:space="preserve">http://eprints.rclis.org/4096/</w:t>
         </w:r>
       </w:hyperlink>
     </w:p>
@@ -35028,98 +34705,119 @@
         <w:pStyle w:val="BodyText"/>
       </w:pPr>
       <w:r>
-        <w:t xml:space="preserve">Gadd E. A. – Troll Covey D.,</w:t>
-      </w:r>
-      <w:r>
-        <w:t xml:space="preserve"> </w:t>
-      </w:r>
-      <w:r>
-        <w:rPr>
-          <w:i/>
-        </w:rPr>
-        <w:t xml:space="preserve">What does</w:t>
-      </w:r>
-      <w:r>
-        <w:rPr>
-          <w:i/>
-        </w:rPr>
-        <w:t xml:space="preserve"> </w:t>
-      </w:r>
-      <w:r>
-        <w:rPr>
-          <w:i/>
-        </w:rPr>
-        <w:t xml:space="preserve">“</w:t>
-      </w:r>
-      <w:r>
-        <w:rPr>
-          <w:i/>
-        </w:rPr>
-        <w:t xml:space="preserve">green</w:t>
-      </w:r>
-      <w:r>
-        <w:rPr>
-          <w:i/>
-        </w:rPr>
-        <w:t xml:space="preserve">”</w:t>
-      </w:r>
-      <w:r>
-        <w:rPr>
-          <w:i/>
-        </w:rPr>
-        <w:t xml:space="preserve"> </w:t>
-      </w:r>
-      <w:r>
-        <w:rPr>
-          <w:i/>
-        </w:rPr>
-        <w:t xml:space="preserve">open access mean?</w:t>
-      </w:r>
-      <w:r>
-        <w:rPr>
-          <w:i/>
-        </w:rPr>
-        <w:t xml:space="preserve"> </w:t>
-      </w:r>
-      <w:r>
-        <w:rPr>
-          <w:i/>
-        </w:rPr>
-        <w:t xml:space="preserve">Tracking twelve years of changes to journal publisher self-archiving</w:t>
-      </w:r>
-      <w:r>
-        <w:rPr>
-          <w:i/>
-        </w:rPr>
-        <w:t xml:space="preserve"> </w:t>
-      </w:r>
-      <w:r>
-        <w:rPr>
-          <w:i/>
-        </w:rPr>
-        <w:t xml:space="preserve">policies</w:t>
+        <w:t xml:space="preserve">Eberechukwu Eze M. - Chukwuma Okeji C. - Ejiobi Bosah G.,</w:t>
+      </w:r>
+      <w:r>
+        <w:t xml:space="preserve"> </w:t>
+      </w:r>
+      <w:r>
+        <w:rPr>
+          <w:i/>
+        </w:rPr>
+        <w:t xml:space="preserve">Self-Archiving options on social networks: a review of options</w:t>
       </w:r>
       <w:r>
         <w:t xml:space="preserve">,</w:t>
       </w:r>
       <w:r>
         <w:t xml:space="preserve"> </w:t>
-      </w:r>
-      <w:r>
-        <w:t xml:space="preserve">&lt;</w:t>
       </w:r>
       <w:hyperlink r:id="rId269">
         <w:r>
           <w:rPr>
-            <w:u w:val="single"/>
+            <w:rStyle w:val="Hyperlink"/>
+          </w:rPr>
+          <w:t xml:space="preserve">https://www.researchgate.net/publication/328771143_Self-archiving_options_on_social_networks_a_review_of_options</w:t>
+        </w:r>
+      </w:hyperlink>
+    </w:p>
+    <w:p>
+      <w:pPr>
+        <w:pStyle w:val="BodyText"/>
+      </w:pPr>
+      <w:r>
+        <w:t xml:space="preserve">Gadd E. A. – Troll Covey D.,</w:t>
+      </w:r>
+      <w:r>
+        <w:t xml:space="preserve"> </w:t>
+      </w:r>
+      <w:r>
+        <w:rPr>
+          <w:i/>
+        </w:rPr>
+        <w:t xml:space="preserve">What does</w:t>
+      </w:r>
+      <w:r>
+        <w:rPr>
+          <w:i/>
+        </w:rPr>
+        <w:t xml:space="preserve"> </w:t>
+      </w:r>
+      <w:r>
+        <w:rPr>
+          <w:i/>
+        </w:rPr>
+        <w:t xml:space="preserve">“</w:t>
+      </w:r>
+      <w:r>
+        <w:rPr>
+          <w:i/>
+        </w:rPr>
+        <w:t xml:space="preserve">green</w:t>
+      </w:r>
+      <w:r>
+        <w:rPr>
+          <w:i/>
+        </w:rPr>
+        <w:t xml:space="preserve">”</w:t>
+      </w:r>
+      <w:r>
+        <w:rPr>
+          <w:i/>
+        </w:rPr>
+        <w:t xml:space="preserve"> </w:t>
+      </w:r>
+      <w:r>
+        <w:rPr>
+          <w:i/>
+        </w:rPr>
+        <w:t xml:space="preserve">open access mean?</w:t>
+      </w:r>
+      <w:r>
+        <w:rPr>
+          <w:i/>
+        </w:rPr>
+        <w:t xml:space="preserve"> </w:t>
+      </w:r>
+      <w:r>
+        <w:rPr>
+          <w:i/>
+        </w:rPr>
+        <w:t xml:space="preserve">Tracking twelve years of changes to journal publisher self-archiving</w:t>
+      </w:r>
+      <w:r>
+        <w:rPr>
+          <w:i/>
+        </w:rPr>
+        <w:t xml:space="preserve"> </w:t>
+      </w:r>
+      <w:r>
+        <w:rPr>
+          <w:i/>
+        </w:rPr>
+        <w:t xml:space="preserve">policies</w:t>
+      </w:r>
+      <w:r>
+        <w:t xml:space="preserve">,</w:t>
+      </w:r>
+      <w:hyperlink r:id="rId270">
+        <w:r>
+          <w:rPr>
             <w:rStyle w:val="Hyperlink"/>
           </w:rPr>
           <w:t xml:space="preserve">https://dspace.lboro.ac.uk/dspace-jspui/bitstream/2134/21555/5/Article%20-%20What%20does%20green%20mean%20v6%20Submitted%20%20reformatted%20for%20IR.pdf</w:t>
         </w:r>
       </w:hyperlink>
-      <w:r>
-        <w:t xml:space="preserve">&gt;</w:t>
-      </w:r>
     </w:p>
     <w:p>
       <w:pPr>
@@ -35152,21 +34850,14 @@
       <w:r>
         <w:t xml:space="preserve"> </w:t>
       </w:r>
-      <w:r>
-        <w:t xml:space="preserve">&lt;</w:t>
-      </w:r>
-      <w:hyperlink r:id="rId270">
+      <w:hyperlink r:id="rId271">
         <w:r>
           <w:rPr>
-            <w:u w:val="single"/>
             <w:rStyle w:val="Hyperlink"/>
           </w:rPr>
           <w:t xml:space="preserve">https://jcom.sissa.it/sites/default/files/documents/jcom0203%282003%29F03.pdf</w:t>
         </w:r>
       </w:hyperlink>
-      <w:r>
-        <w:t xml:space="preserve">&gt;</w:t>
-      </w:r>
     </w:p>
     <w:p>
       <w:pPr>
@@ -35235,21 +34926,14 @@
       <w:r>
         <w:t xml:space="preserve"> </w:t>
       </w:r>
-      <w:r>
-        <w:t xml:space="preserve">&lt;</w:t>
-      </w:r>
-      <w:hyperlink r:id="rId271">
+      <w:hyperlink r:id="rId272">
         <w:r>
           <w:rPr>
-            <w:u w:val="single"/>
             <w:rStyle w:val="Hyperlink"/>
           </w:rPr>
           <w:t xml:space="preserve">https://www.researchgate.net/publication/28693015_RoMEO_Studies_8_Self-archiving_The_logic_behind_the_colour-coding_used_in_the_Copyright_Knowledge_Bank</w:t>
         </w:r>
       </w:hyperlink>
-      <w:r>
-        <w:t xml:space="preserve">&gt;</w:t>
-      </w:r>
     </w:p>
     <w:p>
       <w:pPr>
@@ -35285,21 +34969,14 @@
       <w:r>
         <w:t xml:space="preserve"> </w:t>
       </w:r>
-      <w:r>
-        <w:t xml:space="preserve">&lt;</w:t>
-      </w:r>
-      <w:hyperlink r:id="rId272">
+      <w:hyperlink r:id="rId273">
         <w:r>
           <w:rPr>
-            <w:u w:val="single"/>
             <w:rStyle w:val="Hyperlink"/>
           </w:rPr>
           <w:t xml:space="preserve">https://www.questia.com/library/journal/1G1-331807690/driving-on-the-green-road-self-archiving-research</w:t>
         </w:r>
       </w:hyperlink>
-      <w:r>
-        <w:t xml:space="preserve">&gt;</w:t>
-      </w:r>
     </w:p>
     <w:p>
       <w:pPr>
@@ -35341,21 +35018,14 @@
       <w:r>
         <w:t xml:space="preserve"> </w:t>
       </w:r>
-      <w:r>
-        <w:t xml:space="preserve">&lt;</w:t>
-      </w:r>
-      <w:hyperlink r:id="rId273">
+      <w:hyperlink r:id="rId274">
         <w:r>
           <w:rPr>
-            <w:u w:val="single"/>
             <w:rStyle w:val="Hyperlink"/>
           </w:rPr>
           <w:t xml:space="preserve">https://en.wikipedia.org/wiki/Self-archiving</w:t>
         </w:r>
       </w:hyperlink>
-      <w:r>
-        <w:t xml:space="preserve">&gt;</w:t>
-      </w:r>
     </w:p>
     <w:p>
       <w:pPr>
@@ -35379,21 +35049,14 @@
       <w:r>
         <w:t xml:space="preserve"> </w:t>
       </w:r>
-      <w:r>
-        <w:t xml:space="preserve">&lt;</w:t>
-      </w:r>
-      <w:hyperlink r:id="rId274">
+      <w:hyperlink r:id="rId275">
         <w:r>
           <w:rPr>
-            <w:u w:val="single"/>
             <w:rStyle w:val="Hyperlink"/>
           </w:rPr>
           <w:t xml:space="preserve">https://eprints.soton.ac.uk/260999/1/jisc2.pdf</w:t>
         </w:r>
       </w:hyperlink>
-      <w:r>
-        <w:t xml:space="preserve">&gt;</w:t>
-      </w:r>
     </w:p>
     <w:p>
       <w:pPr>
@@ -35477,11 +35140,11 @@
       <w:pPr>
         <w:pStyle w:val="Heading1"/>
       </w:pPr>
-      <w:bookmarkStart w:id="275" w:name="sgml"/>
+      <w:bookmarkStart w:id="276" w:name="sgml"/>
       <w:r>
         <w:t xml:space="preserve">SGML</w:t>
       </w:r>
-      <w:bookmarkEnd w:id="275"/>
+      <w:bookmarkEnd w:id="276"/>
     </w:p>
     <w:p>
       <w:pPr>
@@ -36047,11 +35710,11 @@
       <w:pPr>
         <w:pStyle w:val="Heading2"/>
       </w:pPr>
-      <w:bookmarkStart w:id="276" w:name="bibliografia-consigliata-23"/>
+      <w:bookmarkStart w:id="277" w:name="bibliografia-consigliata-23"/>
       <w:r>
         <w:t xml:space="preserve">Bibliografia consigliata</w:t>
       </w:r>
-      <w:bookmarkEnd w:id="276"/>
+      <w:bookmarkEnd w:id="277"/>
     </w:p>
     <w:p>
       <w:pPr>
@@ -36107,11 +35770,11 @@
       <w:pPr>
         <w:pStyle w:val="Heading2"/>
       </w:pPr>
-      <w:bookmarkStart w:id="277" w:name="sitografia-29"/>
+      <w:bookmarkStart w:id="278" w:name="sitografia-29"/>
       <w:r>
         <w:t xml:space="preserve">Sitografia</w:t>
       </w:r>
-      <w:bookmarkEnd w:id="277"/>
+      <w:bookmarkEnd w:id="278"/>
     </w:p>
     <w:p>
       <w:pPr>
@@ -36179,21 +35842,14 @@
       <w:r>
         <w:t xml:space="preserve"> </w:t>
       </w:r>
-      <w:r>
-        <w:t xml:space="preserve">&lt;</w:t>
-      </w:r>
-      <w:hyperlink r:id="rId278">
+      <w:hyperlink r:id="rId279">
         <w:r>
           <w:rPr>
-            <w:u w:val="single"/>
             <w:rStyle w:val="Hyperlink"/>
           </w:rPr>
           <w:t xml:space="preserve">http://www.sgmlsource.com/history/G320-2094/G320-2094.html</w:t>
         </w:r>
       </w:hyperlink>
-      <w:r>
-        <w:t xml:space="preserve">&gt;</w:t>
-      </w:r>
     </w:p>
     <w:p>
       <w:pPr>
@@ -36211,7 +35867,7 @@
       <w:r>
         <w:t xml:space="preserve"> </w:t>
       </w:r>
-      <w:hyperlink r:id="rId279">
+      <w:hyperlink r:id="rId280">
         <w:r>
           <w:rPr>
             <w:rStyle w:val="Hyperlink"/>
@@ -36284,11 +35940,11 @@
       <w:pPr>
         <w:pStyle w:val="Heading1"/>
       </w:pPr>
-      <w:bookmarkStart w:id="280" w:name="tassonomia"/>
+      <w:bookmarkStart w:id="281" w:name="tassonomia"/>
       <w:r>
         <w:t xml:space="preserve">Tassonomia</w:t>
       </w:r>
-      <w:bookmarkEnd w:id="280"/>
+      <w:bookmarkEnd w:id="281"/>
     </w:p>
     <w:p>
       <w:pPr>
@@ -36674,11 +36330,11 @@
       <w:pPr>
         <w:pStyle w:val="Heading2"/>
       </w:pPr>
-      <w:bookmarkStart w:id="281" w:name="bibliografia-consigliata-24"/>
+      <w:bookmarkStart w:id="282" w:name="bibliografia-consigliata-24"/>
       <w:r>
         <w:t xml:space="preserve">Bibliografia consigliata</w:t>
       </w:r>
-      <w:bookmarkEnd w:id="281"/>
+      <w:bookmarkEnd w:id="282"/>
     </w:p>
     <w:p>
       <w:pPr>
@@ -36698,27 +36354,6 @@
       </w:r>
       <w:r>
         <w:t xml:space="preserve">, Milano, Hoepli, 2017,</w:t>
-      </w:r>
-      <w:r>
-        <w:t xml:space="preserve"> </w:t>
-      </w:r>
-      <w:r>
-        <w:t xml:space="preserve">&lt;</w:t>
-      </w:r>
-      <w:hyperlink r:id="rId282">
-        <w:r>
-          <w:rPr>
-            <w:rStyle w:val="Hyperlink"/>
-            <w:u w:val="single"/>
-          </w:rPr>
-          <w:t xml:space="preserve">https://books.google.it/books?id=XjskDwAAQBAJ&amp;pg=PT99&amp;lpg=PT99&amp;dq=tassonomia+orizzontale+e+verticale&amp;source=bl&amp;ots=9GuQqPRwYg&amp;sig=ACfU3U0S6WNix0VGaq70l1yl21x0jk0RVQ&amp;hl=it&amp;sa=X&amp;ved=2ahUKEwjm3v24r5LgAhWGM-wKHUtdDJkQ6AEwCHoECAQQAQ#v=onepage&amp;q=tassonomia%20orizzontale%20e%20verticale&amp;f=false</w:t>
-        </w:r>
-      </w:hyperlink>
-      <w:r>
-        <w:rPr>
-          <w:u w:val="single"/>
-        </w:rPr>
-        <w:t xml:space="preserve">&gt;</w:t>
       </w:r>
     </w:p>
     <w:p>
@@ -36770,7 +36405,7 @@
           <w:rPr>
             <w:rStyle w:val="Hyperlink"/>
           </w:rPr>
-          <w:t xml:space="preserve">file:///C:/Users/Utente/Downloads/DallInformatica_umanistica_alle_culture.pdf</w:t>
+          <w:t xml:space="preserve">http://www.editricesapienza.it/node/7688</w:t>
         </w:r>
       </w:hyperlink>
     </w:p>
@@ -36827,24 +36462,14 @@
       <w:r>
         <w:t xml:space="preserve"> </w:t>
       </w:r>
-      <w:r>
-        <w:t xml:space="preserve">&lt;</w:t>
-      </w:r>
       <w:hyperlink r:id="rId286">
         <w:r>
           <w:rPr>
             <w:rStyle w:val="Hyperlink"/>
-            <w:u w:val="single"/>
           </w:rPr>
-          <w:t xml:space="preserve">file:///C:/Users/Utente/Downloads/222-Article%20Text-2065-2-10-20151015.pdf</w:t>
+          <w:t xml:space="preserve">https://src-online.ca/index.php/src/article/view/222/415</w:t>
         </w:r>
       </w:hyperlink>
-      <w:r>
-        <w:rPr>
-          <w:u w:val="single"/>
-        </w:rPr>
-        <w:t xml:space="preserve">&gt;</w:t>
-      </w:r>
     </w:p>
     <w:p>
       <w:pPr>
@@ -36897,22 +36522,15 @@
       </w:r>
       <w:r>
         <w:t xml:space="preserve"> </w:t>
-      </w:r>
-      <w:r>
-        <w:t xml:space="preserve">&lt;</w:t>
       </w:r>
       <w:hyperlink r:id="rId287">
         <w:r>
           <w:rPr>
-            <w:u w:val="single"/>
             <w:rStyle w:val="Hyperlink"/>
           </w:rPr>
-          <w:t xml:space="preserve">http://www.treccani.it/enciclopedia/tassonomia/</w:t>
+          <w:t xml:space="preserve">http://www.treccani.it/enciclopedia/tassonomia</w:t>
         </w:r>
       </w:hyperlink>
-      <w:r>
-        <w:t xml:space="preserve">&gt;</w:t>
-      </w:r>
     </w:p>
     <w:p>
       <w:pPr>
@@ -38564,21 +38182,14 @@
       <w:r>
         <w:t xml:space="preserve"> </w:t>
       </w:r>
-      <w:r>
-        <w:t xml:space="preserve">&lt;</w:t>
-      </w:r>
       <w:hyperlink r:id="rId292">
         <w:r>
           <w:rPr>
-            <w:u w:val="single"/>
             <w:rStyle w:val="Hyperlink"/>
           </w:rPr>
           <w:t xml:space="preserve">https://www.tei-c.org/Vault/P4/Lite/teiu5_en.pdf</w:t>
         </w:r>
       </w:hyperlink>
-      <w:r>
-        <w:t xml:space="preserve">&gt;</w:t>
-      </w:r>
     </w:p>
     <w:p>
       <w:pPr>
@@ -38610,22 +38221,15 @@
       </w:r>
       <w:r>
         <w:t xml:space="preserve"> </w:t>
-      </w:r>
-      <w:r>
-        <w:t xml:space="preserve">&lt;</w:t>
       </w:r>
       <w:hyperlink r:id="rId293">
         <w:r>
           <w:rPr>
-            <w:u w:val="single"/>
             <w:rStyle w:val="Hyperlink"/>
           </w:rPr>
-          <w:t xml:space="preserve">http://www.tei-c.org/Guidelines/</w:t>
+          <w:t xml:space="preserve">http://www.tei-c.org/Guidelines</w:t>
         </w:r>
       </w:hyperlink>
-      <w:r>
-        <w:t xml:space="preserve">&gt;</w:t>
-      </w:r>
     </w:p>
     <w:p>
       <w:pPr>
@@ -39593,21 +39197,14 @@
       <w:r>
         <w:t xml:space="preserve"> </w:t>
       </w:r>
-      <w:r>
-        <w:t xml:space="preserve">&lt;</w:t>
-      </w:r>
       <w:hyperlink r:id="rId296">
         <w:r>
           <w:rPr>
-            <w:u w:val="single"/>
             <w:rStyle w:val="Hyperlink"/>
           </w:rPr>
           <w:t xml:space="preserve">https://www.researchgate.net/publication/32895215_The_need_for_a_FC_as_the_basis_of_all_methods_of_Information_retrieval</w:t>
         </w:r>
       </w:hyperlink>
-      <w:r>
-        <w:t xml:space="preserve">&gt;</w:t>
-      </w:r>
     </w:p>
     <w:p>
       <w:pPr>
@@ -39663,22 +39260,15 @@
       </w:r>
       <w:r>
         <w:t xml:space="preserve"> </w:t>
-      </w:r>
-      <w:r>
-        <w:t xml:space="preserve">&lt;</w:t>
       </w:r>
       <w:hyperlink r:id="rId297">
         <w:r>
           <w:rPr>
-            <w:u w:val="single"/>
             <w:rStyle w:val="Hyperlink"/>
           </w:rPr>
           <w:t xml:space="preserve">http://journals.lib.washington.edu/index.php/acro/article/view/12688/11192</w:t>
         </w:r>
       </w:hyperlink>
-      <w:r>
-        <w:t xml:space="preserve">&gt;</w:t>
-      </w:r>
     </w:p>
     <w:p>
       <w:pPr>
@@ -39737,22 +39327,15 @@
       </w:r>
       <w:r>
         <w:t xml:space="preserve"> </w:t>
-      </w:r>
-      <w:r>
-        <w:t xml:space="preserve">&lt;</w:t>
       </w:r>
       <w:hyperlink r:id="rId298">
         <w:r>
           <w:rPr>
-            <w:u w:val="single"/>
             <w:rStyle w:val="Hyperlink"/>
           </w:rPr>
           <w:t xml:space="preserve">https://infoz.ffzg.hr/infuture/2009/papers/4-09%20Feldvari,%20Thesauri%20usage%20in%20information%20retrieval%20systems.pdf</w:t>
         </w:r>
       </w:hyperlink>
-      <w:r>
-        <w:t xml:space="preserve">&gt;</w:t>
-      </w:r>
     </w:p>
     <w:p>
       <w:pPr>
@@ -39887,22 +39470,15 @@
       </w:r>
       <w:r>
         <w:t xml:space="preserve"> </w:t>
-      </w:r>
-      <w:r>
-        <w:t xml:space="preserve">&lt;</w:t>
       </w:r>
       <w:hyperlink r:id="rId299">
         <w:r>
           <w:rPr>
-            <w:u w:val="single"/>
             <w:rStyle w:val="Hyperlink"/>
           </w:rPr>
           <w:t xml:space="preserve">http://redc.revistas.csic.es/index.php/redc/article/view/675/750</w:t>
         </w:r>
       </w:hyperlink>
-      <w:r>
-        <w:t xml:space="preserve">&gt;</w:t>
-      </w:r>
     </w:p>
     <w:p>
       <w:pPr>
@@ -39937,22 +39513,15 @@
       </w:r>
       <w:r>
         <w:t xml:space="preserve"> </w:t>
-      </w:r>
-      <w:r>
-        <w:t xml:space="preserve">&lt;</w:t>
       </w:r>
       <w:hyperlink r:id="rId300">
         <w:r>
           <w:rPr>
-            <w:u w:val="single"/>
             <w:rStyle w:val="Hyperlink"/>
           </w:rPr>
           <w:t xml:space="preserve">http://apps.dri.ie/motif/docs/guidelines.pdf</w:t>
         </w:r>
       </w:hyperlink>
-      <w:r>
-        <w:t xml:space="preserve">&gt;</w:t>
-      </w:r>
     </w:p>
     <w:p>
       <w:pPr>
@@ -40002,22 +39571,15 @@
       </w:r>
       <w:r>
         <w:t xml:space="preserve"> </w:t>
-      </w:r>
-      <w:r>
-        <w:t xml:space="preserve">&lt;</w:t>
       </w:r>
       <w:hyperlink r:id="rId301">
         <w:r>
           <w:rPr>
-            <w:u w:val="single"/>
             <w:rStyle w:val="Hyperlink"/>
           </w:rPr>
           <w:t xml:space="preserve">https://strathprints.strath.ac.uk/1896/1/strathprints001896.pdf</w:t>
         </w:r>
       </w:hyperlink>
-      <w:r>
-        <w:t xml:space="preserve">&gt;</w:t>
-      </w:r>
     </w:p>
     <w:p>
       <w:pPr>
@@ -40047,22 +39609,15 @@
       </w:r>
       <w:r>
         <w:t xml:space="preserve"> </w:t>
-      </w:r>
-      <w:r>
-        <w:t xml:space="preserve">&lt;</w:t>
       </w:r>
       <w:hyperlink r:id="rId303">
         <w:r>
           <w:rPr>
-            <w:u w:val="single"/>
             <w:rStyle w:val="Hyperlink"/>
           </w:rPr>
           <w:t xml:space="preserve">https://www.w3.org/TR/2005/WD-swbp-thesaurus-pubguide-20050517/</w:t>
         </w:r>
       </w:hyperlink>
-      <w:r>
-        <w:t xml:space="preserve">&gt;</w:t>
-      </w:r>
     </w:p>
     <w:p>
       <w:pPr>
@@ -40121,22 +39676,15 @@
       </w:r>
       <w:r>
         <w:t xml:space="preserve"> </w:t>
-      </w:r>
-      <w:r>
-        <w:t xml:space="preserve">&lt;</w:t>
       </w:r>
       <w:hyperlink r:id="rId304">
         <w:r>
           <w:rPr>
-            <w:u w:val="single"/>
             <w:rStyle w:val="Hyperlink"/>
           </w:rPr>
           <w:t xml:space="preserve">http://www.treccani.it/enciclopedia/thesaurus/</w:t>
         </w:r>
       </w:hyperlink>
-      <w:r>
-        <w:t xml:space="preserve">&gt;</w:t>
-      </w:r>
     </w:p>
     <w:p>
       <w:pPr>
@@ -40204,22 +39752,15 @@
       </w:r>
       <w:r>
         <w:t xml:space="preserve"> </w:t>
-      </w:r>
-      <w:r>
-        <w:t xml:space="preserve">&lt;</w:t>
       </w:r>
       <w:hyperlink r:id="rId305">
         <w:r>
           <w:rPr>
-            <w:u w:val="single"/>
             <w:rStyle w:val="Hyperlink"/>
           </w:rPr>
           <w:t xml:space="preserve">http://www.treccani.it/vocabolario/thesaurus/</w:t>
         </w:r>
       </w:hyperlink>
-      <w:r>
-        <w:t xml:space="preserve">&gt;</w:t>
-      </w:r>
     </w:p>
     <w:p>
       <w:pPr>
@@ -40243,21 +39784,14 @@
       <w:r>
         <w:t xml:space="preserve"> </w:t>
       </w:r>
-      <w:r>
-        <w:t xml:space="preserve">&lt;</w:t>
-      </w:r>
-      <w:hyperlink r:id="rId226">
+      <w:hyperlink r:id="rId227">
         <w:r>
           <w:rPr>
-            <w:u w:val="single"/>
             <w:rStyle w:val="Hyperlink"/>
           </w:rPr>
           <w:t xml:space="preserve">http://stephanus.tlg.uci.edu/</w:t>
         </w:r>
       </w:hyperlink>
-      <w:r>
-        <w:t xml:space="preserve">&gt;</w:t>
-      </w:r>
     </w:p>
     <w:p>
       <w:pPr>
@@ -40280,22 +39814,15 @@
       </w:r>
       <w:r>
         <w:t xml:space="preserve"> </w:t>
-      </w:r>
-      <w:r>
-        <w:t xml:space="preserve">&lt;</w:t>
       </w:r>
       <w:hyperlink r:id="rId306">
         <w:r>
           <w:rPr>
-            <w:u w:val="single"/>
             <w:rStyle w:val="Hyperlink"/>
           </w:rPr>
           <w:t xml:space="preserve">https://www.degruyter.com/view/db/tll</w:t>
         </w:r>
       </w:hyperlink>
-      <w:r>
-        <w:t xml:space="preserve">&gt;</w:t>
-      </w:r>
     </w:p>
     <w:p>
       <w:pPr>
@@ -40318,22 +39845,15 @@
       </w:r>
       <w:r>
         <w:t xml:space="preserve"> </w:t>
-      </w:r>
-      <w:r>
-        <w:t xml:space="preserve">&lt;</w:t>
       </w:r>
       <w:hyperlink r:id="rId307">
         <w:r>
           <w:rPr>
-            <w:u w:val="single"/>
             <w:rStyle w:val="Hyperlink"/>
           </w:rPr>
           <w:t xml:space="preserve">https://archive.org/details/ThesaurusLinguaeLatinaeEpigraphicae</w:t>
         </w:r>
       </w:hyperlink>
-      <w:r>
-        <w:t xml:space="preserve">&gt;</w:t>
-      </w:r>
     </w:p>
     <w:p>
       <w:pPr>
@@ -40356,22 +39876,15 @@
       </w:r>
       <w:r>
         <w:t xml:space="preserve"> </w:t>
-      </w:r>
-      <w:r>
-        <w:t xml:space="preserve">&lt;</w:t>
       </w:r>
       <w:hyperlink r:id="rId308">
         <w:r>
           <w:rPr>
-            <w:u w:val="single"/>
             <w:rStyle w:val="Hyperlink"/>
           </w:rPr>
           <w:t xml:space="preserve">http://boethius.music.indiana.edu/tml/</w:t>
         </w:r>
       </w:hyperlink>
-      <w:r>
-        <w:t xml:space="preserve">&gt;</w:t>
-      </w:r>
     </w:p>
     <w:p>
       <w:pPr>
@@ -41081,21 +40594,14 @@
       <w:r>
         <w:t xml:space="preserve"> </w:t>
       </w:r>
-      <w:r>
-        <w:t xml:space="preserve">&lt;</w:t>
-      </w:r>
       <w:hyperlink r:id="rId312">
         <w:r>
           <w:rPr>
-            <w:u w:val="single"/>
             <w:rStyle w:val="Hyperlink"/>
           </w:rPr>
           <w:t xml:space="preserve">http://www.treccani.it/enciclopedia/web-semantico_%28Lessico-del-XXI-Secolo%29/</w:t>
         </w:r>
       </w:hyperlink>
-      <w:r>
-        <w:t xml:space="preserve">&gt;</w:t>
-      </w:r>
     </w:p>
     <w:p>
       <w:pPr>
@@ -42569,6 +42075,30 @@
           </m:r>
         </m:oMath>
       </m:oMathPara>
+    </w:p>
+    <w:p>
+      <w:pPr>
+        <w:pStyle w:val="FirstParagraph"/>
+      </w:pPr>
+      <w:r>
+        <w:t xml:space="preserve">Finito di stampare nel mese di Aprile 2019.</w:t>
+      </w:r>
+    </w:p>
+    <w:p>
+      <w:pPr>
+        <w:pStyle w:val="BodyText"/>
+      </w:pPr>
+      <w:r>
+        <w:t xml:space="preserve">Questo lavoro è stato realizzato con LaTeX su sistema GNU/Linux, utilizzando il carattere ``EB Garamond" corpo 12pt per il testo. La pagina è in formato B5 con margini da 24mm, a cui vanno aggiunti 10mm di spazio di rilegatura.</w:t>
+      </w:r>
+    </w:p>
+    <w:p>
+      <w:pPr>
+        <w:pStyle w:val="BodyText"/>
+      </w:pPr>
+      <w:r>
+        <w:t xml:space="preserve">I nomi commerciali, i loghi e i marchi registrati menzionati nel prodotto appartengono ai rispettivi proprietari e autori.</w:t>
+      </w:r>
     </w:p>
     <w:sectPr/>
   </w:body>

</xml_diff>

<commit_message>
update 22.3 typography fixed
</commit_message>
<xml_diff>
--- a/book/glodium.docx
+++ b/book/glodium.docx
@@ -5564,7 +5564,7 @@
         </w:r>
       </w:hyperlink>
       <w:r>
-        <w:t xml:space="preserve">]{.underline}</w:t>
+        <w:t xml:space="preserve">]</w:t>
       </w:r>
     </w:p>
     <w:p>
@@ -5619,7 +5619,7 @@
         </w:r>
       </w:hyperlink>
       <w:r>
-        <w:t xml:space="preserve">]{.underline}</w:t>
+        <w:t xml:space="preserve">]</w:t>
       </w:r>
     </w:p>
     <w:p>
@@ -12223,7 +12223,7 @@
           <w:rPr>
             <w:rStyle w:val="Hyperlink"/>
           </w:rPr>
-          <w:t xml:space="preserve">https://www.tandfonline.com/doi/pdf/10.1080/00048623.2000.10755130]{.underline}](https://www.tandfonline.com/doi/pdf/10.1080/00048623.2000.10755130)</w:t>
+          <w:t xml:space="preserve">https://www.tandfonline.com/doi/pdf/10.1080/00048623.2000.10755130]](https://www.tandfonline.com/doi/pdf/10.1080/00048623.2000.10755130)</w:t>
         </w:r>
       </w:hyperlink>
     </w:p>
@@ -29422,10 +29422,9 @@
       <w:hyperlink r:id="rId234">
         <w:r>
           <w:rPr>
-            <w:u w:val="single"/>
             <w:rStyle w:val="Hyperlink"/>
           </w:rPr>
-          <w:t xml:space="preserve">http://www.aib.it/progetti/opac-italiani/mai-ricerca-globale/</w:t>
+          <w:t xml:space="preserve">[http://www.aib.it/progetti/opac-italiani/mai-ricerca-globale/]</w:t>
         </w:r>
       </w:hyperlink>
       <w:r>

</xml_diff>